<commit_message>
Typos on W12S1, finalized W12S2.
</commit_message>
<xml_diff>
--- a/Outline.docx
+++ b/Outline.docx
@@ -1,6 +1,6 @@
 
 <file path=word/document.xml><?xml version="1.0" encoding="utf-8"?>
-<w:document xmlns:wpc="http://schemas.microsoft.com/office/word/2010/wordprocessingCanvas" xmlns:cx="http://schemas.microsoft.com/office/drawing/2014/chartex" xmlns:cx1="http://schemas.microsoft.com/office/drawing/2015/9/8/chartex" xmlns:cx2="http://schemas.microsoft.com/office/drawing/2015/10/21/chartex" xmlns:cx3="http://schemas.microsoft.com/office/drawing/2016/5/9/chartex" xmlns:cx4="http://schemas.microsoft.com/office/drawing/2016/5/10/chartex" xmlns:cx5="http://schemas.microsoft.com/office/drawing/2016/5/11/chartex" xmlns:cx6="http://schemas.microsoft.com/office/drawing/2016/5/12/chartex" xmlns:cx7="http://schemas.microsoft.com/office/drawing/2016/5/13/chartex" xmlns:cx8="http://schemas.microsoft.com/office/drawing/2016/5/14/chartex" xmlns:mc="http://schemas.openxmlformats.org/markup-compatibility/2006" xmlns:aink="http://schemas.microsoft.com/office/drawing/2016/ink" xmlns:am3d="http://schemas.microsoft.com/office/drawing/2017/model3d" xmlns:o="urn:schemas-microsoft-com:office:office" xmlns:oel="http://schemas.microsoft.com/office/2019/extlst" xmlns:r="http://schemas.openxmlformats.org/officeDocument/2006/relationships" xmlns:m="http://schemas.openxmlformats.org/officeDocument/2006/math" xmlns:v="urn:schemas-microsoft-com:vml" xmlns:wp14="http://schemas.microsoft.com/office/word/2010/wordprocessingDrawing" xmlns:wp="http://schemas.openxmlformats.org/drawingml/2006/wordprocessingDrawing" xmlns:w10="urn:schemas-microsoft-com:office:word" xmlns:w="http://schemas.openxmlformats.org/wordprocessingml/2006/main" xmlns:w14="http://schemas.microsoft.com/office/word/2010/wordml" xmlns:w15="http://schemas.microsoft.com/office/word/2012/wordml" xmlns:w16cex="http://schemas.microsoft.com/office/word/2018/wordml/cex" xmlns:w16cid="http://schemas.microsoft.com/office/word/2016/wordml/cid" xmlns:w16="http://schemas.microsoft.com/office/word/2018/wordml" xmlns:w16sdtdh="http://schemas.microsoft.com/office/word/2020/wordml/sdtdatahash" xmlns:w16se="http://schemas.microsoft.com/office/word/2015/wordml/symex" xmlns:wpg="http://schemas.microsoft.com/office/word/2010/wordprocessingGroup" xmlns:wpi="http://schemas.microsoft.com/office/word/2010/wordprocessingInk" xmlns:wne="http://schemas.microsoft.com/office/word/2006/wordml" xmlns:wps="http://schemas.microsoft.com/office/word/2010/wordprocessingShape" mc:Ignorable="w14 w15 w16se w16cid w16 w16cex w16sdtdh wp14">
+<w:document xmlns:wpc="http://schemas.microsoft.com/office/word/2010/wordprocessingCanvas" xmlns:cx="http://schemas.microsoft.com/office/drawing/2014/chartex" xmlns:cx1="http://schemas.microsoft.com/office/drawing/2015/9/8/chartex" xmlns:cx2="http://schemas.microsoft.com/office/drawing/2015/10/21/chartex" xmlns:cx3="http://schemas.microsoft.com/office/drawing/2016/5/9/chartex" xmlns:cx4="http://schemas.microsoft.com/office/drawing/2016/5/10/chartex" xmlns:cx5="http://schemas.microsoft.com/office/drawing/2016/5/11/chartex" xmlns:cx6="http://schemas.microsoft.com/office/drawing/2016/5/12/chartex" xmlns:cx7="http://schemas.microsoft.com/office/drawing/2016/5/13/chartex" xmlns:cx8="http://schemas.microsoft.com/office/drawing/2016/5/14/chartex" xmlns:mc="http://schemas.openxmlformats.org/markup-compatibility/2006" xmlns:aink="http://schemas.microsoft.com/office/drawing/2016/ink" xmlns:am3d="http://schemas.microsoft.com/office/drawing/2017/model3d" xmlns:o="urn:schemas-microsoft-com:office:office" xmlns:oel="http://schemas.microsoft.com/office/2019/extlst" xmlns:r="http://schemas.openxmlformats.org/officeDocument/2006/relationships" xmlns:m="http://schemas.openxmlformats.org/officeDocument/2006/math" xmlns:v="urn:schemas-microsoft-com:vml" xmlns:wp14="http://schemas.microsoft.com/office/word/2010/wordprocessingDrawing" xmlns:wp="http://schemas.openxmlformats.org/drawingml/2006/wordprocessingDrawing" xmlns:w10="urn:schemas-microsoft-com:office:word" xmlns:w="http://schemas.openxmlformats.org/wordprocessingml/2006/main" xmlns:w14="http://schemas.microsoft.com/office/word/2010/wordml" xmlns:w15="http://schemas.microsoft.com/office/word/2012/wordml" xmlns:w16cex="http://schemas.microsoft.com/office/word/2018/wordml/cex" xmlns:w16cid="http://schemas.microsoft.com/office/word/2016/wordml/cid" xmlns:w16="http://schemas.microsoft.com/office/word/2018/wordml" xmlns:w16du="http://schemas.microsoft.com/office/word/2023/wordml/word16du" xmlns:w16sdtdh="http://schemas.microsoft.com/office/word/2020/wordml/sdtdatahash" xmlns:w16se="http://schemas.microsoft.com/office/word/2015/wordml/symex" xmlns:wpg="http://schemas.microsoft.com/office/word/2010/wordprocessingGroup" xmlns:wpi="http://schemas.microsoft.com/office/word/2010/wordprocessingInk" xmlns:wne="http://schemas.microsoft.com/office/word/2006/wordml" xmlns:wps="http://schemas.microsoft.com/office/word/2010/wordprocessingShape" mc:Ignorable="w14 w15 w16se w16cid w16 w16cex w16sdtdh wp14">
   <w:body>
     <w:p>
       <w:pPr>
@@ -659,16 +659,7 @@
           <w:szCs w:val="24"/>
           <w:lang w:eastAsia="en-SG"/>
         </w:rPr>
-        <w:t>Lecture 3:</w:t>
-      </w:r>
-      <w:r>
-        <w:rPr>
-          <w:rFonts w:ascii="Times New Roman" w:eastAsia="Times New Roman" w:hAnsi="Times New Roman" w:cs="Times New Roman"/>
-          <w:sz w:val="24"/>
-          <w:szCs w:val="24"/>
-          <w:lang w:eastAsia="en-SG"/>
-        </w:rPr>
-        <w:t xml:space="preserve"> A Reminder on Finite S</w:t>
+        <w:t>Lecture 3: A Reminder on Finite S</w:t>
       </w:r>
       <w:r>
         <w:rPr>
@@ -1915,19 +1906,8 @@
           <w:szCs w:val="24"/>
           <w:lang w:eastAsia="en-SG"/>
         </w:rPr>
-        <w:t xml:space="preserve">Type checking and type </w:t>
-      </w:r>
-      <w:proofErr w:type="gramStart"/>
-      <w:r>
-        <w:rPr>
-          <w:rFonts w:ascii="Times New Roman" w:eastAsia="Times New Roman" w:hAnsi="Times New Roman" w:cs="Times New Roman"/>
-          <w:sz w:val="24"/>
-          <w:szCs w:val="24"/>
-          <w:lang w:eastAsia="en-SG"/>
-        </w:rPr>
-        <w:t>coercion</w:t>
-      </w:r>
-      <w:proofErr w:type="gramEnd"/>
+        <w:t>Type checking and type coercion</w:t>
+      </w:r>
     </w:p>
     <w:p>
       <w:pPr>
@@ -3584,6 +3564,17 @@
         </w:rPr>
         <w:t>, to prepare for the exam.</w:t>
       </w:r>
+    </w:p>
+    <w:p>
+      <w:pPr>
+        <w:spacing w:before="100" w:beforeAutospacing="1" w:after="100" w:afterAutospacing="1" w:line="240" w:lineRule="auto"/>
+        <w:rPr>
+          <w:rFonts w:ascii="Times New Roman" w:eastAsia="Times New Roman" w:hAnsi="Times New Roman" w:cs="Times New Roman"/>
+          <w:sz w:val="24"/>
+          <w:szCs w:val="24"/>
+          <w:lang w:eastAsia="en-SG"/>
+        </w:rPr>
+      </w:pPr>
     </w:p>
     <w:sectPr>
       <w:headerReference w:type="even" r:id="rId7"/>
@@ -3602,7 +3593,7 @@
 </file>
 
 <file path=word/endnotes.xml><?xml version="1.0" encoding="utf-8"?>
-<w:endnotes xmlns:wpc="http://schemas.microsoft.com/office/word/2010/wordprocessingCanvas" xmlns:cx="http://schemas.microsoft.com/office/drawing/2014/chartex" xmlns:cx1="http://schemas.microsoft.com/office/drawing/2015/9/8/chartex" xmlns:cx2="http://schemas.microsoft.com/office/drawing/2015/10/21/chartex" xmlns:cx3="http://schemas.microsoft.com/office/drawing/2016/5/9/chartex" xmlns:cx4="http://schemas.microsoft.com/office/drawing/2016/5/10/chartex" xmlns:cx5="http://schemas.microsoft.com/office/drawing/2016/5/11/chartex" xmlns:cx6="http://schemas.microsoft.com/office/drawing/2016/5/12/chartex" xmlns:cx7="http://schemas.microsoft.com/office/drawing/2016/5/13/chartex" xmlns:cx8="http://schemas.microsoft.com/office/drawing/2016/5/14/chartex" xmlns:mc="http://schemas.openxmlformats.org/markup-compatibility/2006" xmlns:aink="http://schemas.microsoft.com/office/drawing/2016/ink" xmlns:am3d="http://schemas.microsoft.com/office/drawing/2017/model3d" xmlns:o="urn:schemas-microsoft-com:office:office" xmlns:oel="http://schemas.microsoft.com/office/2019/extlst" xmlns:r="http://schemas.openxmlformats.org/officeDocument/2006/relationships" xmlns:m="http://schemas.openxmlformats.org/officeDocument/2006/math" xmlns:v="urn:schemas-microsoft-com:vml" xmlns:wp14="http://schemas.microsoft.com/office/word/2010/wordprocessingDrawing" xmlns:wp="http://schemas.openxmlformats.org/drawingml/2006/wordprocessingDrawing" xmlns:w10="urn:schemas-microsoft-com:office:word" xmlns:w="http://schemas.openxmlformats.org/wordprocessingml/2006/main" xmlns:w14="http://schemas.microsoft.com/office/word/2010/wordml" xmlns:w15="http://schemas.microsoft.com/office/word/2012/wordml" xmlns:w16cex="http://schemas.microsoft.com/office/word/2018/wordml/cex" xmlns:w16cid="http://schemas.microsoft.com/office/word/2016/wordml/cid" xmlns:w16="http://schemas.microsoft.com/office/word/2018/wordml" xmlns:w16sdtdh="http://schemas.microsoft.com/office/word/2020/wordml/sdtdatahash" xmlns:w16se="http://schemas.microsoft.com/office/word/2015/wordml/symex" xmlns:wpg="http://schemas.microsoft.com/office/word/2010/wordprocessingGroup" xmlns:wpi="http://schemas.microsoft.com/office/word/2010/wordprocessingInk" xmlns:wne="http://schemas.microsoft.com/office/word/2006/wordml" xmlns:wps="http://schemas.microsoft.com/office/word/2010/wordprocessingShape" mc:Ignorable="w14 w15 w16se w16cid w16 w16cex w16sdtdh wp14">
+<w:endnotes xmlns:wpc="http://schemas.microsoft.com/office/word/2010/wordprocessingCanvas" xmlns:cx="http://schemas.microsoft.com/office/drawing/2014/chartex" xmlns:cx1="http://schemas.microsoft.com/office/drawing/2015/9/8/chartex" xmlns:cx2="http://schemas.microsoft.com/office/drawing/2015/10/21/chartex" xmlns:cx3="http://schemas.microsoft.com/office/drawing/2016/5/9/chartex" xmlns:cx4="http://schemas.microsoft.com/office/drawing/2016/5/10/chartex" xmlns:cx5="http://schemas.microsoft.com/office/drawing/2016/5/11/chartex" xmlns:cx6="http://schemas.microsoft.com/office/drawing/2016/5/12/chartex" xmlns:cx7="http://schemas.microsoft.com/office/drawing/2016/5/13/chartex" xmlns:cx8="http://schemas.microsoft.com/office/drawing/2016/5/14/chartex" xmlns:mc="http://schemas.openxmlformats.org/markup-compatibility/2006" xmlns:aink="http://schemas.microsoft.com/office/drawing/2016/ink" xmlns:am3d="http://schemas.microsoft.com/office/drawing/2017/model3d" xmlns:o="urn:schemas-microsoft-com:office:office" xmlns:oel="http://schemas.microsoft.com/office/2019/extlst" xmlns:r="http://schemas.openxmlformats.org/officeDocument/2006/relationships" xmlns:m="http://schemas.openxmlformats.org/officeDocument/2006/math" xmlns:v="urn:schemas-microsoft-com:vml" xmlns:wp14="http://schemas.microsoft.com/office/word/2010/wordprocessingDrawing" xmlns:wp="http://schemas.openxmlformats.org/drawingml/2006/wordprocessingDrawing" xmlns:w10="urn:schemas-microsoft-com:office:word" xmlns:w="http://schemas.openxmlformats.org/wordprocessingml/2006/main" xmlns:w14="http://schemas.microsoft.com/office/word/2010/wordml" xmlns:w15="http://schemas.microsoft.com/office/word/2012/wordml" xmlns:w16cex="http://schemas.microsoft.com/office/word/2018/wordml/cex" xmlns:w16cid="http://schemas.microsoft.com/office/word/2016/wordml/cid" xmlns:w16="http://schemas.microsoft.com/office/word/2018/wordml" xmlns:w16du="http://schemas.microsoft.com/office/word/2023/wordml/word16du" xmlns:w16sdtdh="http://schemas.microsoft.com/office/word/2020/wordml/sdtdatahash" xmlns:w16se="http://schemas.microsoft.com/office/word/2015/wordml/symex" xmlns:wpg="http://schemas.microsoft.com/office/word/2010/wordprocessingGroup" xmlns:wpi="http://schemas.microsoft.com/office/word/2010/wordprocessingInk" xmlns:wne="http://schemas.microsoft.com/office/word/2006/wordml" xmlns:wps="http://schemas.microsoft.com/office/word/2010/wordprocessingShape" mc:Ignorable="w14 w15 w16se w16cid w16 w16cex w16sdtdh wp14">
   <w:endnote w:type="separator" w:id="-1">
     <w:p>
       <w:pPr>
@@ -3627,7 +3618,7 @@
 </file>
 
 <file path=word/footer1.xml><?xml version="1.0" encoding="utf-8"?>
-<w:ftr xmlns:wpc="http://schemas.microsoft.com/office/word/2010/wordprocessingCanvas" xmlns:cx="http://schemas.microsoft.com/office/drawing/2014/chartex" xmlns:cx1="http://schemas.microsoft.com/office/drawing/2015/9/8/chartex" xmlns:cx2="http://schemas.microsoft.com/office/drawing/2015/10/21/chartex" xmlns:cx3="http://schemas.microsoft.com/office/drawing/2016/5/9/chartex" xmlns:cx4="http://schemas.microsoft.com/office/drawing/2016/5/10/chartex" xmlns:cx5="http://schemas.microsoft.com/office/drawing/2016/5/11/chartex" xmlns:cx6="http://schemas.microsoft.com/office/drawing/2016/5/12/chartex" xmlns:cx7="http://schemas.microsoft.com/office/drawing/2016/5/13/chartex" xmlns:cx8="http://schemas.microsoft.com/office/drawing/2016/5/14/chartex" xmlns:mc="http://schemas.openxmlformats.org/markup-compatibility/2006" xmlns:aink="http://schemas.microsoft.com/office/drawing/2016/ink" xmlns:am3d="http://schemas.microsoft.com/office/drawing/2017/model3d" xmlns:o="urn:schemas-microsoft-com:office:office" xmlns:oel="http://schemas.microsoft.com/office/2019/extlst" xmlns:r="http://schemas.openxmlformats.org/officeDocument/2006/relationships" xmlns:m="http://schemas.openxmlformats.org/officeDocument/2006/math" xmlns:v="urn:schemas-microsoft-com:vml" xmlns:wp14="http://schemas.microsoft.com/office/word/2010/wordprocessingDrawing" xmlns:wp="http://schemas.openxmlformats.org/drawingml/2006/wordprocessingDrawing" xmlns:w10="urn:schemas-microsoft-com:office:word" xmlns:w="http://schemas.openxmlformats.org/wordprocessingml/2006/main" xmlns:w14="http://schemas.microsoft.com/office/word/2010/wordml" xmlns:w15="http://schemas.microsoft.com/office/word/2012/wordml" xmlns:w16cex="http://schemas.microsoft.com/office/word/2018/wordml/cex" xmlns:w16cid="http://schemas.microsoft.com/office/word/2016/wordml/cid" xmlns:w16="http://schemas.microsoft.com/office/word/2018/wordml" xmlns:w16sdtdh="http://schemas.microsoft.com/office/word/2020/wordml/sdtdatahash" xmlns:w16se="http://schemas.microsoft.com/office/word/2015/wordml/symex" xmlns:wpg="http://schemas.microsoft.com/office/word/2010/wordprocessingGroup" xmlns:wpi="http://schemas.microsoft.com/office/word/2010/wordprocessingInk" xmlns:wne="http://schemas.microsoft.com/office/word/2006/wordml" xmlns:wps="http://schemas.microsoft.com/office/word/2010/wordprocessingShape" mc:Ignorable="w14 w15 w16se w16cid w16 w16cex w16sdtdh wp14">
+<w:ftr xmlns:wpc="http://schemas.microsoft.com/office/word/2010/wordprocessingCanvas" xmlns:cx="http://schemas.microsoft.com/office/drawing/2014/chartex" xmlns:cx1="http://schemas.microsoft.com/office/drawing/2015/9/8/chartex" xmlns:cx2="http://schemas.microsoft.com/office/drawing/2015/10/21/chartex" xmlns:cx3="http://schemas.microsoft.com/office/drawing/2016/5/9/chartex" xmlns:cx4="http://schemas.microsoft.com/office/drawing/2016/5/10/chartex" xmlns:cx5="http://schemas.microsoft.com/office/drawing/2016/5/11/chartex" xmlns:cx6="http://schemas.microsoft.com/office/drawing/2016/5/12/chartex" xmlns:cx7="http://schemas.microsoft.com/office/drawing/2016/5/13/chartex" xmlns:cx8="http://schemas.microsoft.com/office/drawing/2016/5/14/chartex" xmlns:mc="http://schemas.openxmlformats.org/markup-compatibility/2006" xmlns:aink="http://schemas.microsoft.com/office/drawing/2016/ink" xmlns:am3d="http://schemas.microsoft.com/office/drawing/2017/model3d" xmlns:o="urn:schemas-microsoft-com:office:office" xmlns:oel="http://schemas.microsoft.com/office/2019/extlst" xmlns:r="http://schemas.openxmlformats.org/officeDocument/2006/relationships" xmlns:m="http://schemas.openxmlformats.org/officeDocument/2006/math" xmlns:v="urn:schemas-microsoft-com:vml" xmlns:wp14="http://schemas.microsoft.com/office/word/2010/wordprocessingDrawing" xmlns:wp="http://schemas.openxmlformats.org/drawingml/2006/wordprocessingDrawing" xmlns:w10="urn:schemas-microsoft-com:office:word" xmlns:w="http://schemas.openxmlformats.org/wordprocessingml/2006/main" xmlns:w14="http://schemas.microsoft.com/office/word/2010/wordml" xmlns:w15="http://schemas.microsoft.com/office/word/2012/wordml" xmlns:w16cex="http://schemas.microsoft.com/office/word/2018/wordml/cex" xmlns:w16cid="http://schemas.microsoft.com/office/word/2016/wordml/cid" xmlns:w16="http://schemas.microsoft.com/office/word/2018/wordml" xmlns:w16du="http://schemas.microsoft.com/office/word/2023/wordml/word16du" xmlns:w16sdtdh="http://schemas.microsoft.com/office/word/2020/wordml/sdtdatahash" xmlns:w16se="http://schemas.microsoft.com/office/word/2015/wordml/symex" xmlns:wpg="http://schemas.microsoft.com/office/word/2010/wordprocessingGroup" xmlns:wpi="http://schemas.microsoft.com/office/word/2010/wordprocessingInk" xmlns:wne="http://schemas.microsoft.com/office/word/2006/wordml" xmlns:wps="http://schemas.microsoft.com/office/word/2010/wordprocessingShape" mc:Ignorable="w14 w15 w16se w16cid w16 w16cex w16sdtdh wp14">
   <w:p>
     <w:pPr>
       <w:pStyle w:val="Footer"/>
@@ -3757,7 +3748,7 @@
 </file>
 
 <file path=word/footer2.xml><?xml version="1.0" encoding="utf-8"?>
-<w:ftr xmlns:wpc="http://schemas.microsoft.com/office/word/2010/wordprocessingCanvas" xmlns:cx="http://schemas.microsoft.com/office/drawing/2014/chartex" xmlns:cx1="http://schemas.microsoft.com/office/drawing/2015/9/8/chartex" xmlns:cx2="http://schemas.microsoft.com/office/drawing/2015/10/21/chartex" xmlns:cx3="http://schemas.microsoft.com/office/drawing/2016/5/9/chartex" xmlns:cx4="http://schemas.microsoft.com/office/drawing/2016/5/10/chartex" xmlns:cx5="http://schemas.microsoft.com/office/drawing/2016/5/11/chartex" xmlns:cx6="http://schemas.microsoft.com/office/drawing/2016/5/12/chartex" xmlns:cx7="http://schemas.microsoft.com/office/drawing/2016/5/13/chartex" xmlns:cx8="http://schemas.microsoft.com/office/drawing/2016/5/14/chartex" xmlns:mc="http://schemas.openxmlformats.org/markup-compatibility/2006" xmlns:aink="http://schemas.microsoft.com/office/drawing/2016/ink" xmlns:am3d="http://schemas.microsoft.com/office/drawing/2017/model3d" xmlns:o="urn:schemas-microsoft-com:office:office" xmlns:oel="http://schemas.microsoft.com/office/2019/extlst" xmlns:r="http://schemas.openxmlformats.org/officeDocument/2006/relationships" xmlns:m="http://schemas.openxmlformats.org/officeDocument/2006/math" xmlns:v="urn:schemas-microsoft-com:vml" xmlns:wp14="http://schemas.microsoft.com/office/word/2010/wordprocessingDrawing" xmlns:wp="http://schemas.openxmlformats.org/drawingml/2006/wordprocessingDrawing" xmlns:w10="urn:schemas-microsoft-com:office:word" xmlns:w="http://schemas.openxmlformats.org/wordprocessingml/2006/main" xmlns:w14="http://schemas.microsoft.com/office/word/2010/wordml" xmlns:w15="http://schemas.microsoft.com/office/word/2012/wordml" xmlns:w16cex="http://schemas.microsoft.com/office/word/2018/wordml/cex" xmlns:w16cid="http://schemas.microsoft.com/office/word/2016/wordml/cid" xmlns:w16="http://schemas.microsoft.com/office/word/2018/wordml" xmlns:w16sdtdh="http://schemas.microsoft.com/office/word/2020/wordml/sdtdatahash" xmlns:w16se="http://schemas.microsoft.com/office/word/2015/wordml/symex" xmlns:wpg="http://schemas.microsoft.com/office/word/2010/wordprocessingGroup" xmlns:wpi="http://schemas.microsoft.com/office/word/2010/wordprocessingInk" xmlns:wne="http://schemas.microsoft.com/office/word/2006/wordml" xmlns:wps="http://schemas.microsoft.com/office/word/2010/wordprocessingShape" mc:Ignorable="w14 w15 w16se w16cid w16 w16cex w16sdtdh wp14">
+<w:ftr xmlns:wpc="http://schemas.microsoft.com/office/word/2010/wordprocessingCanvas" xmlns:cx="http://schemas.microsoft.com/office/drawing/2014/chartex" xmlns:cx1="http://schemas.microsoft.com/office/drawing/2015/9/8/chartex" xmlns:cx2="http://schemas.microsoft.com/office/drawing/2015/10/21/chartex" xmlns:cx3="http://schemas.microsoft.com/office/drawing/2016/5/9/chartex" xmlns:cx4="http://schemas.microsoft.com/office/drawing/2016/5/10/chartex" xmlns:cx5="http://schemas.microsoft.com/office/drawing/2016/5/11/chartex" xmlns:cx6="http://schemas.microsoft.com/office/drawing/2016/5/12/chartex" xmlns:cx7="http://schemas.microsoft.com/office/drawing/2016/5/13/chartex" xmlns:cx8="http://schemas.microsoft.com/office/drawing/2016/5/14/chartex" xmlns:mc="http://schemas.openxmlformats.org/markup-compatibility/2006" xmlns:aink="http://schemas.microsoft.com/office/drawing/2016/ink" xmlns:am3d="http://schemas.microsoft.com/office/drawing/2017/model3d" xmlns:o="urn:schemas-microsoft-com:office:office" xmlns:oel="http://schemas.microsoft.com/office/2019/extlst" xmlns:r="http://schemas.openxmlformats.org/officeDocument/2006/relationships" xmlns:m="http://schemas.openxmlformats.org/officeDocument/2006/math" xmlns:v="urn:schemas-microsoft-com:vml" xmlns:wp14="http://schemas.microsoft.com/office/word/2010/wordprocessingDrawing" xmlns:wp="http://schemas.openxmlformats.org/drawingml/2006/wordprocessingDrawing" xmlns:w10="urn:schemas-microsoft-com:office:word" xmlns:w="http://schemas.openxmlformats.org/wordprocessingml/2006/main" xmlns:w14="http://schemas.microsoft.com/office/word/2010/wordml" xmlns:w15="http://schemas.microsoft.com/office/word/2012/wordml" xmlns:w16cex="http://schemas.microsoft.com/office/word/2018/wordml/cex" xmlns:w16cid="http://schemas.microsoft.com/office/word/2016/wordml/cid" xmlns:w16="http://schemas.microsoft.com/office/word/2018/wordml" xmlns:w16du="http://schemas.microsoft.com/office/word/2023/wordml/word16du" xmlns:w16sdtdh="http://schemas.microsoft.com/office/word/2020/wordml/sdtdatahash" xmlns:w16se="http://schemas.microsoft.com/office/word/2015/wordml/symex" xmlns:wpg="http://schemas.microsoft.com/office/word/2010/wordprocessingGroup" xmlns:wpi="http://schemas.microsoft.com/office/word/2010/wordprocessingInk" xmlns:wne="http://schemas.microsoft.com/office/word/2006/wordml" xmlns:wps="http://schemas.microsoft.com/office/word/2010/wordprocessingShape" mc:Ignorable="w14 w15 w16se w16cid w16 w16cex w16sdtdh wp14">
   <w:p>
     <w:pPr>
       <w:pStyle w:val="Footer"/>
@@ -3887,7 +3878,7 @@
 </file>
 
 <file path=word/footer3.xml><?xml version="1.0" encoding="utf-8"?>
-<w:ftr xmlns:wpc="http://schemas.microsoft.com/office/word/2010/wordprocessingCanvas" xmlns:cx="http://schemas.microsoft.com/office/drawing/2014/chartex" xmlns:cx1="http://schemas.microsoft.com/office/drawing/2015/9/8/chartex" xmlns:cx2="http://schemas.microsoft.com/office/drawing/2015/10/21/chartex" xmlns:cx3="http://schemas.microsoft.com/office/drawing/2016/5/9/chartex" xmlns:cx4="http://schemas.microsoft.com/office/drawing/2016/5/10/chartex" xmlns:cx5="http://schemas.microsoft.com/office/drawing/2016/5/11/chartex" xmlns:cx6="http://schemas.microsoft.com/office/drawing/2016/5/12/chartex" xmlns:cx7="http://schemas.microsoft.com/office/drawing/2016/5/13/chartex" xmlns:cx8="http://schemas.microsoft.com/office/drawing/2016/5/14/chartex" xmlns:mc="http://schemas.openxmlformats.org/markup-compatibility/2006" xmlns:aink="http://schemas.microsoft.com/office/drawing/2016/ink" xmlns:am3d="http://schemas.microsoft.com/office/drawing/2017/model3d" xmlns:o="urn:schemas-microsoft-com:office:office" xmlns:oel="http://schemas.microsoft.com/office/2019/extlst" xmlns:r="http://schemas.openxmlformats.org/officeDocument/2006/relationships" xmlns:m="http://schemas.openxmlformats.org/officeDocument/2006/math" xmlns:v="urn:schemas-microsoft-com:vml" xmlns:wp14="http://schemas.microsoft.com/office/word/2010/wordprocessingDrawing" xmlns:wp="http://schemas.openxmlformats.org/drawingml/2006/wordprocessingDrawing" xmlns:w10="urn:schemas-microsoft-com:office:word" xmlns:w="http://schemas.openxmlformats.org/wordprocessingml/2006/main" xmlns:w14="http://schemas.microsoft.com/office/word/2010/wordml" xmlns:w15="http://schemas.microsoft.com/office/word/2012/wordml" xmlns:w16cex="http://schemas.microsoft.com/office/word/2018/wordml/cex" xmlns:w16cid="http://schemas.microsoft.com/office/word/2016/wordml/cid" xmlns:w16="http://schemas.microsoft.com/office/word/2018/wordml" xmlns:w16sdtdh="http://schemas.microsoft.com/office/word/2020/wordml/sdtdatahash" xmlns:w16se="http://schemas.microsoft.com/office/word/2015/wordml/symex" xmlns:wpg="http://schemas.microsoft.com/office/word/2010/wordprocessingGroup" xmlns:wpi="http://schemas.microsoft.com/office/word/2010/wordprocessingInk" xmlns:wne="http://schemas.microsoft.com/office/word/2006/wordml" xmlns:wps="http://schemas.microsoft.com/office/word/2010/wordprocessingShape" mc:Ignorable="w14 w15 w16se w16cid w16 w16cex w16sdtdh wp14">
+<w:ftr xmlns:wpc="http://schemas.microsoft.com/office/word/2010/wordprocessingCanvas" xmlns:cx="http://schemas.microsoft.com/office/drawing/2014/chartex" xmlns:cx1="http://schemas.microsoft.com/office/drawing/2015/9/8/chartex" xmlns:cx2="http://schemas.microsoft.com/office/drawing/2015/10/21/chartex" xmlns:cx3="http://schemas.microsoft.com/office/drawing/2016/5/9/chartex" xmlns:cx4="http://schemas.microsoft.com/office/drawing/2016/5/10/chartex" xmlns:cx5="http://schemas.microsoft.com/office/drawing/2016/5/11/chartex" xmlns:cx6="http://schemas.microsoft.com/office/drawing/2016/5/12/chartex" xmlns:cx7="http://schemas.microsoft.com/office/drawing/2016/5/13/chartex" xmlns:cx8="http://schemas.microsoft.com/office/drawing/2016/5/14/chartex" xmlns:mc="http://schemas.openxmlformats.org/markup-compatibility/2006" xmlns:aink="http://schemas.microsoft.com/office/drawing/2016/ink" xmlns:am3d="http://schemas.microsoft.com/office/drawing/2017/model3d" xmlns:o="urn:schemas-microsoft-com:office:office" xmlns:oel="http://schemas.microsoft.com/office/2019/extlst" xmlns:r="http://schemas.openxmlformats.org/officeDocument/2006/relationships" xmlns:m="http://schemas.openxmlformats.org/officeDocument/2006/math" xmlns:v="urn:schemas-microsoft-com:vml" xmlns:wp14="http://schemas.microsoft.com/office/word/2010/wordprocessingDrawing" xmlns:wp="http://schemas.openxmlformats.org/drawingml/2006/wordprocessingDrawing" xmlns:w10="urn:schemas-microsoft-com:office:word" xmlns:w="http://schemas.openxmlformats.org/wordprocessingml/2006/main" xmlns:w14="http://schemas.microsoft.com/office/word/2010/wordml" xmlns:w15="http://schemas.microsoft.com/office/word/2012/wordml" xmlns:w16cex="http://schemas.microsoft.com/office/word/2018/wordml/cex" xmlns:w16cid="http://schemas.microsoft.com/office/word/2016/wordml/cid" xmlns:w16="http://schemas.microsoft.com/office/word/2018/wordml" xmlns:w16du="http://schemas.microsoft.com/office/word/2023/wordml/word16du" xmlns:w16sdtdh="http://schemas.microsoft.com/office/word/2020/wordml/sdtdatahash" xmlns:w16se="http://schemas.microsoft.com/office/word/2015/wordml/symex" xmlns:wpg="http://schemas.microsoft.com/office/word/2010/wordprocessingGroup" xmlns:wpi="http://schemas.microsoft.com/office/word/2010/wordprocessingInk" xmlns:wne="http://schemas.microsoft.com/office/word/2006/wordml" xmlns:wps="http://schemas.microsoft.com/office/word/2010/wordprocessingShape" mc:Ignorable="w14 w15 w16se w16cid w16 w16cex w16sdtdh wp14">
   <w:p>
     <w:pPr>
       <w:pStyle w:val="Footer"/>
@@ -4017,7 +4008,7 @@
 </file>
 
 <file path=word/footnotes.xml><?xml version="1.0" encoding="utf-8"?>
-<w:footnotes xmlns:wpc="http://schemas.microsoft.com/office/word/2010/wordprocessingCanvas" xmlns:cx="http://schemas.microsoft.com/office/drawing/2014/chartex" xmlns:cx1="http://schemas.microsoft.com/office/drawing/2015/9/8/chartex" xmlns:cx2="http://schemas.microsoft.com/office/drawing/2015/10/21/chartex" xmlns:cx3="http://schemas.microsoft.com/office/drawing/2016/5/9/chartex" xmlns:cx4="http://schemas.microsoft.com/office/drawing/2016/5/10/chartex" xmlns:cx5="http://schemas.microsoft.com/office/drawing/2016/5/11/chartex" xmlns:cx6="http://schemas.microsoft.com/office/drawing/2016/5/12/chartex" xmlns:cx7="http://schemas.microsoft.com/office/drawing/2016/5/13/chartex" xmlns:cx8="http://schemas.microsoft.com/office/drawing/2016/5/14/chartex" xmlns:mc="http://schemas.openxmlformats.org/markup-compatibility/2006" xmlns:aink="http://schemas.microsoft.com/office/drawing/2016/ink" xmlns:am3d="http://schemas.microsoft.com/office/drawing/2017/model3d" xmlns:o="urn:schemas-microsoft-com:office:office" xmlns:oel="http://schemas.microsoft.com/office/2019/extlst" xmlns:r="http://schemas.openxmlformats.org/officeDocument/2006/relationships" xmlns:m="http://schemas.openxmlformats.org/officeDocument/2006/math" xmlns:v="urn:schemas-microsoft-com:vml" xmlns:wp14="http://schemas.microsoft.com/office/word/2010/wordprocessingDrawing" xmlns:wp="http://schemas.openxmlformats.org/drawingml/2006/wordprocessingDrawing" xmlns:w10="urn:schemas-microsoft-com:office:word" xmlns:w="http://schemas.openxmlformats.org/wordprocessingml/2006/main" xmlns:w14="http://schemas.microsoft.com/office/word/2010/wordml" xmlns:w15="http://schemas.microsoft.com/office/word/2012/wordml" xmlns:w16cex="http://schemas.microsoft.com/office/word/2018/wordml/cex" xmlns:w16cid="http://schemas.microsoft.com/office/word/2016/wordml/cid" xmlns:w16="http://schemas.microsoft.com/office/word/2018/wordml" xmlns:w16sdtdh="http://schemas.microsoft.com/office/word/2020/wordml/sdtdatahash" xmlns:w16se="http://schemas.microsoft.com/office/word/2015/wordml/symex" xmlns:wpg="http://schemas.microsoft.com/office/word/2010/wordprocessingGroup" xmlns:wpi="http://schemas.microsoft.com/office/word/2010/wordprocessingInk" xmlns:wne="http://schemas.microsoft.com/office/word/2006/wordml" xmlns:wps="http://schemas.microsoft.com/office/word/2010/wordprocessingShape" mc:Ignorable="w14 w15 w16se w16cid w16 w16cex w16sdtdh wp14">
+<w:footnotes xmlns:wpc="http://schemas.microsoft.com/office/word/2010/wordprocessingCanvas" xmlns:cx="http://schemas.microsoft.com/office/drawing/2014/chartex" xmlns:cx1="http://schemas.microsoft.com/office/drawing/2015/9/8/chartex" xmlns:cx2="http://schemas.microsoft.com/office/drawing/2015/10/21/chartex" xmlns:cx3="http://schemas.microsoft.com/office/drawing/2016/5/9/chartex" xmlns:cx4="http://schemas.microsoft.com/office/drawing/2016/5/10/chartex" xmlns:cx5="http://schemas.microsoft.com/office/drawing/2016/5/11/chartex" xmlns:cx6="http://schemas.microsoft.com/office/drawing/2016/5/12/chartex" xmlns:cx7="http://schemas.microsoft.com/office/drawing/2016/5/13/chartex" xmlns:cx8="http://schemas.microsoft.com/office/drawing/2016/5/14/chartex" xmlns:mc="http://schemas.openxmlformats.org/markup-compatibility/2006" xmlns:aink="http://schemas.microsoft.com/office/drawing/2016/ink" xmlns:am3d="http://schemas.microsoft.com/office/drawing/2017/model3d" xmlns:o="urn:schemas-microsoft-com:office:office" xmlns:oel="http://schemas.microsoft.com/office/2019/extlst" xmlns:r="http://schemas.openxmlformats.org/officeDocument/2006/relationships" xmlns:m="http://schemas.openxmlformats.org/officeDocument/2006/math" xmlns:v="urn:schemas-microsoft-com:vml" xmlns:wp14="http://schemas.microsoft.com/office/word/2010/wordprocessingDrawing" xmlns:wp="http://schemas.openxmlformats.org/drawingml/2006/wordprocessingDrawing" xmlns:w10="urn:schemas-microsoft-com:office:word" xmlns:w="http://schemas.openxmlformats.org/wordprocessingml/2006/main" xmlns:w14="http://schemas.microsoft.com/office/word/2010/wordml" xmlns:w15="http://schemas.microsoft.com/office/word/2012/wordml" xmlns:w16cex="http://schemas.microsoft.com/office/word/2018/wordml/cex" xmlns:w16cid="http://schemas.microsoft.com/office/word/2016/wordml/cid" xmlns:w16="http://schemas.microsoft.com/office/word/2018/wordml" xmlns:w16du="http://schemas.microsoft.com/office/word/2023/wordml/word16du" xmlns:w16sdtdh="http://schemas.microsoft.com/office/word/2020/wordml/sdtdatahash" xmlns:w16se="http://schemas.microsoft.com/office/word/2015/wordml/symex" xmlns:wpg="http://schemas.microsoft.com/office/word/2010/wordprocessingGroup" xmlns:wpi="http://schemas.microsoft.com/office/word/2010/wordprocessingInk" xmlns:wne="http://schemas.microsoft.com/office/word/2006/wordml" xmlns:wps="http://schemas.microsoft.com/office/word/2010/wordprocessingShape" mc:Ignorable="w14 w15 w16se w16cid w16 w16cex w16sdtdh wp14">
   <w:footnote w:type="separator" w:id="-1">
     <w:p>
       <w:pPr>
@@ -4042,7 +4033,7 @@
 </file>
 
 <file path=word/header1.xml><?xml version="1.0" encoding="utf-8"?>
-<w:hdr xmlns:wpc="http://schemas.microsoft.com/office/word/2010/wordprocessingCanvas" xmlns:cx="http://schemas.microsoft.com/office/drawing/2014/chartex" xmlns:cx1="http://schemas.microsoft.com/office/drawing/2015/9/8/chartex" xmlns:cx2="http://schemas.microsoft.com/office/drawing/2015/10/21/chartex" xmlns:cx3="http://schemas.microsoft.com/office/drawing/2016/5/9/chartex" xmlns:cx4="http://schemas.microsoft.com/office/drawing/2016/5/10/chartex" xmlns:cx5="http://schemas.microsoft.com/office/drawing/2016/5/11/chartex" xmlns:cx6="http://schemas.microsoft.com/office/drawing/2016/5/12/chartex" xmlns:cx7="http://schemas.microsoft.com/office/drawing/2016/5/13/chartex" xmlns:cx8="http://schemas.microsoft.com/office/drawing/2016/5/14/chartex" xmlns:mc="http://schemas.openxmlformats.org/markup-compatibility/2006" xmlns:aink="http://schemas.microsoft.com/office/drawing/2016/ink" xmlns:am3d="http://schemas.microsoft.com/office/drawing/2017/model3d" xmlns:o="urn:schemas-microsoft-com:office:office" xmlns:oel="http://schemas.microsoft.com/office/2019/extlst" xmlns:r="http://schemas.openxmlformats.org/officeDocument/2006/relationships" xmlns:m="http://schemas.openxmlformats.org/officeDocument/2006/math" xmlns:v="urn:schemas-microsoft-com:vml" xmlns:wp14="http://schemas.microsoft.com/office/word/2010/wordprocessingDrawing" xmlns:wp="http://schemas.openxmlformats.org/drawingml/2006/wordprocessingDrawing" xmlns:w10="urn:schemas-microsoft-com:office:word" xmlns:w="http://schemas.openxmlformats.org/wordprocessingml/2006/main" xmlns:w14="http://schemas.microsoft.com/office/word/2010/wordml" xmlns:w15="http://schemas.microsoft.com/office/word/2012/wordml" xmlns:w16cex="http://schemas.microsoft.com/office/word/2018/wordml/cex" xmlns:w16cid="http://schemas.microsoft.com/office/word/2016/wordml/cid" xmlns:w16="http://schemas.microsoft.com/office/word/2018/wordml" xmlns:w16sdtdh="http://schemas.microsoft.com/office/word/2020/wordml/sdtdatahash" xmlns:w16se="http://schemas.microsoft.com/office/word/2015/wordml/symex" xmlns:wpg="http://schemas.microsoft.com/office/word/2010/wordprocessingGroup" xmlns:wpi="http://schemas.microsoft.com/office/word/2010/wordprocessingInk" xmlns:wne="http://schemas.microsoft.com/office/word/2006/wordml" xmlns:wps="http://schemas.microsoft.com/office/word/2010/wordprocessingShape" mc:Ignorable="w14 w15 w16se w16cid w16 w16cex w16sdtdh wp14">
+<w:hdr xmlns:wpc="http://schemas.microsoft.com/office/word/2010/wordprocessingCanvas" xmlns:cx="http://schemas.microsoft.com/office/drawing/2014/chartex" xmlns:cx1="http://schemas.microsoft.com/office/drawing/2015/9/8/chartex" xmlns:cx2="http://schemas.microsoft.com/office/drawing/2015/10/21/chartex" xmlns:cx3="http://schemas.microsoft.com/office/drawing/2016/5/9/chartex" xmlns:cx4="http://schemas.microsoft.com/office/drawing/2016/5/10/chartex" xmlns:cx5="http://schemas.microsoft.com/office/drawing/2016/5/11/chartex" xmlns:cx6="http://schemas.microsoft.com/office/drawing/2016/5/12/chartex" xmlns:cx7="http://schemas.microsoft.com/office/drawing/2016/5/13/chartex" xmlns:cx8="http://schemas.microsoft.com/office/drawing/2016/5/14/chartex" xmlns:mc="http://schemas.openxmlformats.org/markup-compatibility/2006" xmlns:aink="http://schemas.microsoft.com/office/drawing/2016/ink" xmlns:am3d="http://schemas.microsoft.com/office/drawing/2017/model3d" xmlns:o="urn:schemas-microsoft-com:office:office" xmlns:oel="http://schemas.microsoft.com/office/2019/extlst" xmlns:r="http://schemas.openxmlformats.org/officeDocument/2006/relationships" xmlns:m="http://schemas.openxmlformats.org/officeDocument/2006/math" xmlns:v="urn:schemas-microsoft-com:vml" xmlns:wp14="http://schemas.microsoft.com/office/word/2010/wordprocessingDrawing" xmlns:wp="http://schemas.openxmlformats.org/drawingml/2006/wordprocessingDrawing" xmlns:w10="urn:schemas-microsoft-com:office:word" xmlns:w="http://schemas.openxmlformats.org/wordprocessingml/2006/main" xmlns:w14="http://schemas.microsoft.com/office/word/2010/wordml" xmlns:w15="http://schemas.microsoft.com/office/word/2012/wordml" xmlns:w16cex="http://schemas.microsoft.com/office/word/2018/wordml/cex" xmlns:w16cid="http://schemas.microsoft.com/office/word/2016/wordml/cid" xmlns:w16="http://schemas.microsoft.com/office/word/2018/wordml" xmlns:w16du="http://schemas.microsoft.com/office/word/2023/wordml/word16du" xmlns:w16sdtdh="http://schemas.microsoft.com/office/word/2020/wordml/sdtdatahash" xmlns:w16se="http://schemas.microsoft.com/office/word/2015/wordml/symex" xmlns:wpg="http://schemas.microsoft.com/office/word/2010/wordprocessingGroup" xmlns:wpi="http://schemas.microsoft.com/office/word/2010/wordprocessingInk" xmlns:wne="http://schemas.microsoft.com/office/word/2006/wordml" xmlns:wps="http://schemas.microsoft.com/office/word/2010/wordprocessingShape" mc:Ignorable="w14 w15 w16se w16cid w16 w16cex w16sdtdh wp14">
   <w:p>
     <w:pPr>
       <w:pStyle w:val="Header"/>
@@ -4172,7 +4163,7 @@
 </file>
 
 <file path=word/header2.xml><?xml version="1.0" encoding="utf-8"?>
-<w:hdr xmlns:wpc="http://schemas.microsoft.com/office/word/2010/wordprocessingCanvas" xmlns:cx="http://schemas.microsoft.com/office/drawing/2014/chartex" xmlns:cx1="http://schemas.microsoft.com/office/drawing/2015/9/8/chartex" xmlns:cx2="http://schemas.microsoft.com/office/drawing/2015/10/21/chartex" xmlns:cx3="http://schemas.microsoft.com/office/drawing/2016/5/9/chartex" xmlns:cx4="http://schemas.microsoft.com/office/drawing/2016/5/10/chartex" xmlns:cx5="http://schemas.microsoft.com/office/drawing/2016/5/11/chartex" xmlns:cx6="http://schemas.microsoft.com/office/drawing/2016/5/12/chartex" xmlns:cx7="http://schemas.microsoft.com/office/drawing/2016/5/13/chartex" xmlns:cx8="http://schemas.microsoft.com/office/drawing/2016/5/14/chartex" xmlns:mc="http://schemas.openxmlformats.org/markup-compatibility/2006" xmlns:aink="http://schemas.microsoft.com/office/drawing/2016/ink" xmlns:am3d="http://schemas.microsoft.com/office/drawing/2017/model3d" xmlns:o="urn:schemas-microsoft-com:office:office" xmlns:oel="http://schemas.microsoft.com/office/2019/extlst" xmlns:r="http://schemas.openxmlformats.org/officeDocument/2006/relationships" xmlns:m="http://schemas.openxmlformats.org/officeDocument/2006/math" xmlns:v="urn:schemas-microsoft-com:vml" xmlns:wp14="http://schemas.microsoft.com/office/word/2010/wordprocessingDrawing" xmlns:wp="http://schemas.openxmlformats.org/drawingml/2006/wordprocessingDrawing" xmlns:w10="urn:schemas-microsoft-com:office:word" xmlns:w="http://schemas.openxmlformats.org/wordprocessingml/2006/main" xmlns:w14="http://schemas.microsoft.com/office/word/2010/wordml" xmlns:w15="http://schemas.microsoft.com/office/word/2012/wordml" xmlns:w16cex="http://schemas.microsoft.com/office/word/2018/wordml/cex" xmlns:w16cid="http://schemas.microsoft.com/office/word/2016/wordml/cid" xmlns:w16="http://schemas.microsoft.com/office/word/2018/wordml" xmlns:w16sdtdh="http://schemas.microsoft.com/office/word/2020/wordml/sdtdatahash" xmlns:w16se="http://schemas.microsoft.com/office/word/2015/wordml/symex" xmlns:wpg="http://schemas.microsoft.com/office/word/2010/wordprocessingGroup" xmlns:wpi="http://schemas.microsoft.com/office/word/2010/wordprocessingInk" xmlns:wne="http://schemas.microsoft.com/office/word/2006/wordml" xmlns:wps="http://schemas.microsoft.com/office/word/2010/wordprocessingShape" mc:Ignorable="w14 w15 w16se w16cid w16 w16cex w16sdtdh wp14">
+<w:hdr xmlns:wpc="http://schemas.microsoft.com/office/word/2010/wordprocessingCanvas" xmlns:cx="http://schemas.microsoft.com/office/drawing/2014/chartex" xmlns:cx1="http://schemas.microsoft.com/office/drawing/2015/9/8/chartex" xmlns:cx2="http://schemas.microsoft.com/office/drawing/2015/10/21/chartex" xmlns:cx3="http://schemas.microsoft.com/office/drawing/2016/5/9/chartex" xmlns:cx4="http://schemas.microsoft.com/office/drawing/2016/5/10/chartex" xmlns:cx5="http://schemas.microsoft.com/office/drawing/2016/5/11/chartex" xmlns:cx6="http://schemas.microsoft.com/office/drawing/2016/5/12/chartex" xmlns:cx7="http://schemas.microsoft.com/office/drawing/2016/5/13/chartex" xmlns:cx8="http://schemas.microsoft.com/office/drawing/2016/5/14/chartex" xmlns:mc="http://schemas.openxmlformats.org/markup-compatibility/2006" xmlns:aink="http://schemas.microsoft.com/office/drawing/2016/ink" xmlns:am3d="http://schemas.microsoft.com/office/drawing/2017/model3d" xmlns:o="urn:schemas-microsoft-com:office:office" xmlns:oel="http://schemas.microsoft.com/office/2019/extlst" xmlns:r="http://schemas.openxmlformats.org/officeDocument/2006/relationships" xmlns:m="http://schemas.openxmlformats.org/officeDocument/2006/math" xmlns:v="urn:schemas-microsoft-com:vml" xmlns:wp14="http://schemas.microsoft.com/office/word/2010/wordprocessingDrawing" xmlns:wp="http://schemas.openxmlformats.org/drawingml/2006/wordprocessingDrawing" xmlns:w10="urn:schemas-microsoft-com:office:word" xmlns:w="http://schemas.openxmlformats.org/wordprocessingml/2006/main" xmlns:w14="http://schemas.microsoft.com/office/word/2010/wordml" xmlns:w15="http://schemas.microsoft.com/office/word/2012/wordml" xmlns:w16cex="http://schemas.microsoft.com/office/word/2018/wordml/cex" xmlns:w16cid="http://schemas.microsoft.com/office/word/2016/wordml/cid" xmlns:w16="http://schemas.microsoft.com/office/word/2018/wordml" xmlns:w16du="http://schemas.microsoft.com/office/word/2023/wordml/word16du" xmlns:w16sdtdh="http://schemas.microsoft.com/office/word/2020/wordml/sdtdatahash" xmlns:w16se="http://schemas.microsoft.com/office/word/2015/wordml/symex" xmlns:wpg="http://schemas.microsoft.com/office/word/2010/wordprocessingGroup" xmlns:wpi="http://schemas.microsoft.com/office/word/2010/wordprocessingInk" xmlns:wne="http://schemas.microsoft.com/office/word/2006/wordml" xmlns:wps="http://schemas.microsoft.com/office/word/2010/wordprocessingShape" mc:Ignorable="w14 w15 w16se w16cid w16 w16cex w16sdtdh wp14">
   <w:p>
     <w:pPr>
       <w:pStyle w:val="Header"/>
@@ -4302,7 +4293,7 @@
 </file>
 
 <file path=word/header3.xml><?xml version="1.0" encoding="utf-8"?>
-<w:hdr xmlns:wpc="http://schemas.microsoft.com/office/word/2010/wordprocessingCanvas" xmlns:cx="http://schemas.microsoft.com/office/drawing/2014/chartex" xmlns:cx1="http://schemas.microsoft.com/office/drawing/2015/9/8/chartex" xmlns:cx2="http://schemas.microsoft.com/office/drawing/2015/10/21/chartex" xmlns:cx3="http://schemas.microsoft.com/office/drawing/2016/5/9/chartex" xmlns:cx4="http://schemas.microsoft.com/office/drawing/2016/5/10/chartex" xmlns:cx5="http://schemas.microsoft.com/office/drawing/2016/5/11/chartex" xmlns:cx6="http://schemas.microsoft.com/office/drawing/2016/5/12/chartex" xmlns:cx7="http://schemas.microsoft.com/office/drawing/2016/5/13/chartex" xmlns:cx8="http://schemas.microsoft.com/office/drawing/2016/5/14/chartex" xmlns:mc="http://schemas.openxmlformats.org/markup-compatibility/2006" xmlns:aink="http://schemas.microsoft.com/office/drawing/2016/ink" xmlns:am3d="http://schemas.microsoft.com/office/drawing/2017/model3d" xmlns:o="urn:schemas-microsoft-com:office:office" xmlns:oel="http://schemas.microsoft.com/office/2019/extlst" xmlns:r="http://schemas.openxmlformats.org/officeDocument/2006/relationships" xmlns:m="http://schemas.openxmlformats.org/officeDocument/2006/math" xmlns:v="urn:schemas-microsoft-com:vml" xmlns:wp14="http://schemas.microsoft.com/office/word/2010/wordprocessingDrawing" xmlns:wp="http://schemas.openxmlformats.org/drawingml/2006/wordprocessingDrawing" xmlns:w10="urn:schemas-microsoft-com:office:word" xmlns:w="http://schemas.openxmlformats.org/wordprocessingml/2006/main" xmlns:w14="http://schemas.microsoft.com/office/word/2010/wordml" xmlns:w15="http://schemas.microsoft.com/office/word/2012/wordml" xmlns:w16cex="http://schemas.microsoft.com/office/word/2018/wordml/cex" xmlns:w16cid="http://schemas.microsoft.com/office/word/2016/wordml/cid" xmlns:w16="http://schemas.microsoft.com/office/word/2018/wordml" xmlns:w16sdtdh="http://schemas.microsoft.com/office/word/2020/wordml/sdtdatahash" xmlns:w16se="http://schemas.microsoft.com/office/word/2015/wordml/symex" xmlns:wpg="http://schemas.microsoft.com/office/word/2010/wordprocessingGroup" xmlns:wpi="http://schemas.microsoft.com/office/word/2010/wordprocessingInk" xmlns:wne="http://schemas.microsoft.com/office/word/2006/wordml" xmlns:wps="http://schemas.microsoft.com/office/word/2010/wordprocessingShape" mc:Ignorable="w14 w15 w16se w16cid w16 w16cex w16sdtdh wp14">
+<w:hdr xmlns:wpc="http://schemas.microsoft.com/office/word/2010/wordprocessingCanvas" xmlns:cx="http://schemas.microsoft.com/office/drawing/2014/chartex" xmlns:cx1="http://schemas.microsoft.com/office/drawing/2015/9/8/chartex" xmlns:cx2="http://schemas.microsoft.com/office/drawing/2015/10/21/chartex" xmlns:cx3="http://schemas.microsoft.com/office/drawing/2016/5/9/chartex" xmlns:cx4="http://schemas.microsoft.com/office/drawing/2016/5/10/chartex" xmlns:cx5="http://schemas.microsoft.com/office/drawing/2016/5/11/chartex" xmlns:cx6="http://schemas.microsoft.com/office/drawing/2016/5/12/chartex" xmlns:cx7="http://schemas.microsoft.com/office/drawing/2016/5/13/chartex" xmlns:cx8="http://schemas.microsoft.com/office/drawing/2016/5/14/chartex" xmlns:mc="http://schemas.openxmlformats.org/markup-compatibility/2006" xmlns:aink="http://schemas.microsoft.com/office/drawing/2016/ink" xmlns:am3d="http://schemas.microsoft.com/office/drawing/2017/model3d" xmlns:o="urn:schemas-microsoft-com:office:office" xmlns:oel="http://schemas.microsoft.com/office/2019/extlst" xmlns:r="http://schemas.openxmlformats.org/officeDocument/2006/relationships" xmlns:m="http://schemas.openxmlformats.org/officeDocument/2006/math" xmlns:v="urn:schemas-microsoft-com:vml" xmlns:wp14="http://schemas.microsoft.com/office/word/2010/wordprocessingDrawing" xmlns:wp="http://schemas.openxmlformats.org/drawingml/2006/wordprocessingDrawing" xmlns:w10="urn:schemas-microsoft-com:office:word" xmlns:w="http://schemas.openxmlformats.org/wordprocessingml/2006/main" xmlns:w14="http://schemas.microsoft.com/office/word/2010/wordml" xmlns:w15="http://schemas.microsoft.com/office/word/2012/wordml" xmlns:w16cex="http://schemas.microsoft.com/office/word/2018/wordml/cex" xmlns:w16cid="http://schemas.microsoft.com/office/word/2016/wordml/cid" xmlns:w16="http://schemas.microsoft.com/office/word/2018/wordml" xmlns:w16du="http://schemas.microsoft.com/office/word/2023/wordml/word16du" xmlns:w16sdtdh="http://schemas.microsoft.com/office/word/2020/wordml/sdtdatahash" xmlns:w16se="http://schemas.microsoft.com/office/word/2015/wordml/symex" xmlns:wpg="http://schemas.microsoft.com/office/word/2010/wordprocessingGroup" xmlns:wpi="http://schemas.microsoft.com/office/word/2010/wordprocessingInk" xmlns:wne="http://schemas.microsoft.com/office/word/2006/wordml" xmlns:wps="http://schemas.microsoft.com/office/word/2010/wordprocessingShape" mc:Ignorable="w14 w15 w16se w16cid w16 w16cex w16sdtdh wp14">
   <w:p>
     <w:pPr>
       <w:pStyle w:val="Header"/>
@@ -4432,7 +4423,7 @@
 </file>
 
 <file path=word/numbering.xml><?xml version="1.0" encoding="utf-8"?>
-<w:numbering xmlns:wpc="http://schemas.microsoft.com/office/word/2010/wordprocessingCanvas" xmlns:cx="http://schemas.microsoft.com/office/drawing/2014/chartex" xmlns:cx1="http://schemas.microsoft.com/office/drawing/2015/9/8/chartex" xmlns:cx2="http://schemas.microsoft.com/office/drawing/2015/10/21/chartex" xmlns:cx3="http://schemas.microsoft.com/office/drawing/2016/5/9/chartex" xmlns:cx4="http://schemas.microsoft.com/office/drawing/2016/5/10/chartex" xmlns:cx5="http://schemas.microsoft.com/office/drawing/2016/5/11/chartex" xmlns:cx6="http://schemas.microsoft.com/office/drawing/2016/5/12/chartex" xmlns:cx7="http://schemas.microsoft.com/office/drawing/2016/5/13/chartex" xmlns:cx8="http://schemas.microsoft.com/office/drawing/2016/5/14/chartex" xmlns:mc="http://schemas.openxmlformats.org/markup-compatibility/2006" xmlns:aink="http://schemas.microsoft.com/office/drawing/2016/ink" xmlns:am3d="http://schemas.microsoft.com/office/drawing/2017/model3d" xmlns:o="urn:schemas-microsoft-com:office:office" xmlns:oel="http://schemas.microsoft.com/office/2019/extlst" xmlns:r="http://schemas.openxmlformats.org/officeDocument/2006/relationships" xmlns:m="http://schemas.openxmlformats.org/officeDocument/2006/math" xmlns:v="urn:schemas-microsoft-com:vml" xmlns:wp14="http://schemas.microsoft.com/office/word/2010/wordprocessingDrawing" xmlns:wp="http://schemas.openxmlformats.org/drawingml/2006/wordprocessingDrawing" xmlns:w10="urn:schemas-microsoft-com:office:word" xmlns:w="http://schemas.openxmlformats.org/wordprocessingml/2006/main" xmlns:w14="http://schemas.microsoft.com/office/word/2010/wordml" xmlns:w15="http://schemas.microsoft.com/office/word/2012/wordml" xmlns:w16cex="http://schemas.microsoft.com/office/word/2018/wordml/cex" xmlns:w16cid="http://schemas.microsoft.com/office/word/2016/wordml/cid" xmlns:w16="http://schemas.microsoft.com/office/word/2018/wordml" xmlns:w16sdtdh="http://schemas.microsoft.com/office/word/2020/wordml/sdtdatahash" xmlns:w16se="http://schemas.microsoft.com/office/word/2015/wordml/symex" xmlns:wpg="http://schemas.microsoft.com/office/word/2010/wordprocessingGroup" xmlns:wpi="http://schemas.microsoft.com/office/word/2010/wordprocessingInk" xmlns:wne="http://schemas.microsoft.com/office/word/2006/wordml" xmlns:wps="http://schemas.microsoft.com/office/word/2010/wordprocessingShape" mc:Ignorable="w14 w15 w16se w16cid w16 w16cex w16sdtdh wp14">
+<w:numbering xmlns:wpc="http://schemas.microsoft.com/office/word/2010/wordprocessingCanvas" xmlns:cx="http://schemas.microsoft.com/office/drawing/2014/chartex" xmlns:cx1="http://schemas.microsoft.com/office/drawing/2015/9/8/chartex" xmlns:cx2="http://schemas.microsoft.com/office/drawing/2015/10/21/chartex" xmlns:cx3="http://schemas.microsoft.com/office/drawing/2016/5/9/chartex" xmlns:cx4="http://schemas.microsoft.com/office/drawing/2016/5/10/chartex" xmlns:cx5="http://schemas.microsoft.com/office/drawing/2016/5/11/chartex" xmlns:cx6="http://schemas.microsoft.com/office/drawing/2016/5/12/chartex" xmlns:cx7="http://schemas.microsoft.com/office/drawing/2016/5/13/chartex" xmlns:cx8="http://schemas.microsoft.com/office/drawing/2016/5/14/chartex" xmlns:mc="http://schemas.openxmlformats.org/markup-compatibility/2006" xmlns:aink="http://schemas.microsoft.com/office/drawing/2016/ink" xmlns:am3d="http://schemas.microsoft.com/office/drawing/2017/model3d" xmlns:o="urn:schemas-microsoft-com:office:office" xmlns:oel="http://schemas.microsoft.com/office/2019/extlst" xmlns:r="http://schemas.openxmlformats.org/officeDocument/2006/relationships" xmlns:m="http://schemas.openxmlformats.org/officeDocument/2006/math" xmlns:v="urn:schemas-microsoft-com:vml" xmlns:wp14="http://schemas.microsoft.com/office/word/2010/wordprocessingDrawing" xmlns:wp="http://schemas.openxmlformats.org/drawingml/2006/wordprocessingDrawing" xmlns:w10="urn:schemas-microsoft-com:office:word" xmlns:w="http://schemas.openxmlformats.org/wordprocessingml/2006/main" xmlns:w14="http://schemas.microsoft.com/office/word/2010/wordml" xmlns:w15="http://schemas.microsoft.com/office/word/2012/wordml" xmlns:w16cex="http://schemas.microsoft.com/office/word/2018/wordml/cex" xmlns:w16cid="http://schemas.microsoft.com/office/word/2016/wordml/cid" xmlns:w16="http://schemas.microsoft.com/office/word/2018/wordml" xmlns:w16du="http://schemas.microsoft.com/office/word/2023/wordml/word16du" xmlns:w16sdtdh="http://schemas.microsoft.com/office/word/2020/wordml/sdtdatahash" xmlns:w16se="http://schemas.microsoft.com/office/word/2015/wordml/symex" xmlns:wpg="http://schemas.microsoft.com/office/word/2010/wordprocessingGroup" xmlns:wpi="http://schemas.microsoft.com/office/word/2010/wordprocessingInk" xmlns:wne="http://schemas.microsoft.com/office/word/2006/wordml" xmlns:wps="http://schemas.microsoft.com/office/word/2010/wordprocessingShape" mc:Ignorable="w14 w15 w16se w16cid w16 w16cex w16sdtdh wp14">
   <w:abstractNum w:abstractNumId="0" w15:restartNumberingAfterBreak="0">
     <w:nsid w:val="08096AF2"/>
     <w:multiLevelType w:val="multilevel"/>
@@ -5626,6 +5617,123 @@
     </w:lvl>
   </w:abstractNum>
   <w:abstractNum w:abstractNumId="8" w15:restartNumberingAfterBreak="0">
+    <w:nsid w:val="14472A3A"/>
+    <w:multiLevelType w:val="multilevel"/>
+    <w:tmpl w:val="3C7CC938"/>
+    <w:lvl w:ilvl="0">
+      <w:start w:val="1"/>
+      <w:numFmt w:val="decimal"/>
+      <w:lvlText w:val="%1."/>
+      <w:lvlJc w:val="left"/>
+      <w:pPr>
+        <w:tabs>
+          <w:tab w:val="num" w:pos="720"/>
+        </w:tabs>
+        <w:ind w:left="720" w:hanging="360"/>
+      </w:pPr>
+    </w:lvl>
+    <w:lvl w:ilvl="1">
+      <w:start w:val="1"/>
+      <w:numFmt w:val="bullet"/>
+      <w:lvlText w:val="o"/>
+      <w:lvlJc w:val="left"/>
+      <w:pPr>
+        <w:tabs>
+          <w:tab w:val="num" w:pos="1440"/>
+        </w:tabs>
+        <w:ind w:left="1440" w:hanging="360"/>
+      </w:pPr>
+      <w:rPr>
+        <w:rFonts w:ascii="Courier New" w:hAnsi="Courier New" w:hint="default"/>
+        <w:sz w:val="20"/>
+      </w:rPr>
+    </w:lvl>
+    <w:lvl w:ilvl="2" w:tentative="1">
+      <w:start w:val="1"/>
+      <w:numFmt w:val="decimal"/>
+      <w:lvlText w:val="%3."/>
+      <w:lvlJc w:val="left"/>
+      <w:pPr>
+        <w:tabs>
+          <w:tab w:val="num" w:pos="2160"/>
+        </w:tabs>
+        <w:ind w:left="2160" w:hanging="360"/>
+      </w:pPr>
+    </w:lvl>
+    <w:lvl w:ilvl="3" w:tentative="1">
+      <w:start w:val="1"/>
+      <w:numFmt w:val="decimal"/>
+      <w:lvlText w:val="%4."/>
+      <w:lvlJc w:val="left"/>
+      <w:pPr>
+        <w:tabs>
+          <w:tab w:val="num" w:pos="2880"/>
+        </w:tabs>
+        <w:ind w:left="2880" w:hanging="360"/>
+      </w:pPr>
+    </w:lvl>
+    <w:lvl w:ilvl="4" w:tentative="1">
+      <w:start w:val="1"/>
+      <w:numFmt w:val="decimal"/>
+      <w:lvlText w:val="%5."/>
+      <w:lvlJc w:val="left"/>
+      <w:pPr>
+        <w:tabs>
+          <w:tab w:val="num" w:pos="3600"/>
+        </w:tabs>
+        <w:ind w:left="3600" w:hanging="360"/>
+      </w:pPr>
+    </w:lvl>
+    <w:lvl w:ilvl="5" w:tentative="1">
+      <w:start w:val="1"/>
+      <w:numFmt w:val="decimal"/>
+      <w:lvlText w:val="%6."/>
+      <w:lvlJc w:val="left"/>
+      <w:pPr>
+        <w:tabs>
+          <w:tab w:val="num" w:pos="4320"/>
+        </w:tabs>
+        <w:ind w:left="4320" w:hanging="360"/>
+      </w:pPr>
+    </w:lvl>
+    <w:lvl w:ilvl="6" w:tentative="1">
+      <w:start w:val="1"/>
+      <w:numFmt w:val="decimal"/>
+      <w:lvlText w:val="%7."/>
+      <w:lvlJc w:val="left"/>
+      <w:pPr>
+        <w:tabs>
+          <w:tab w:val="num" w:pos="5040"/>
+        </w:tabs>
+        <w:ind w:left="5040" w:hanging="360"/>
+      </w:pPr>
+    </w:lvl>
+    <w:lvl w:ilvl="7" w:tentative="1">
+      <w:start w:val="1"/>
+      <w:numFmt w:val="decimal"/>
+      <w:lvlText w:val="%8."/>
+      <w:lvlJc w:val="left"/>
+      <w:pPr>
+        <w:tabs>
+          <w:tab w:val="num" w:pos="5760"/>
+        </w:tabs>
+        <w:ind w:left="5760" w:hanging="360"/>
+      </w:pPr>
+    </w:lvl>
+    <w:lvl w:ilvl="8" w:tentative="1">
+      <w:start w:val="1"/>
+      <w:numFmt w:val="decimal"/>
+      <w:lvlText w:val="%9."/>
+      <w:lvlJc w:val="left"/>
+      <w:pPr>
+        <w:tabs>
+          <w:tab w:val="num" w:pos="6480"/>
+        </w:tabs>
+        <w:ind w:left="6480" w:hanging="360"/>
+      </w:pPr>
+    </w:lvl>
+  </w:abstractNum>
+  <w:abstractNum w:abstractNumId="9" w15:restartNumberingAfterBreak="0">
     <w:nsid w:val="17530E55"/>
     <w:multiLevelType w:val="multilevel"/>
     <w:tmpl w:val="F0905080"/>
@@ -5774,7 +5882,7 @@
       </w:rPr>
     </w:lvl>
   </w:abstractNum>
-  <w:abstractNum w:abstractNumId="9" w15:restartNumberingAfterBreak="0">
+  <w:abstractNum w:abstractNumId="10" w15:restartNumberingAfterBreak="0">
     <w:nsid w:val="1B437EC3"/>
     <w:multiLevelType w:val="multilevel"/>
     <w:tmpl w:val="8E7E0860"/>
@@ -5923,7 +6031,305 @@
       </w:rPr>
     </w:lvl>
   </w:abstractNum>
-  <w:abstractNum w:abstractNumId="10" w15:restartNumberingAfterBreak="0">
+  <w:abstractNum w:abstractNumId="11" w15:restartNumberingAfterBreak="0">
+    <w:nsid w:val="1DC66A45"/>
+    <w:multiLevelType w:val="multilevel"/>
+    <w:tmpl w:val="516C22BE"/>
+    <w:lvl w:ilvl="0">
+      <w:start w:val="1"/>
+      <w:numFmt w:val="bullet"/>
+      <w:lvlText w:val=""/>
+      <w:lvlJc w:val="left"/>
+      <w:pPr>
+        <w:tabs>
+          <w:tab w:val="num" w:pos="720"/>
+        </w:tabs>
+        <w:ind w:left="720" w:hanging="360"/>
+      </w:pPr>
+      <w:rPr>
+        <w:rFonts w:ascii="Symbol" w:hAnsi="Symbol" w:hint="default"/>
+        <w:sz w:val="20"/>
+      </w:rPr>
+    </w:lvl>
+    <w:lvl w:ilvl="1" w:tentative="1">
+      <w:start w:val="1"/>
+      <w:numFmt w:val="bullet"/>
+      <w:lvlText w:val="o"/>
+      <w:lvlJc w:val="left"/>
+      <w:pPr>
+        <w:tabs>
+          <w:tab w:val="num" w:pos="1440"/>
+        </w:tabs>
+        <w:ind w:left="1440" w:hanging="360"/>
+      </w:pPr>
+      <w:rPr>
+        <w:rFonts w:ascii="Courier New" w:hAnsi="Courier New" w:hint="default"/>
+        <w:sz w:val="20"/>
+      </w:rPr>
+    </w:lvl>
+    <w:lvl w:ilvl="2" w:tentative="1">
+      <w:start w:val="1"/>
+      <w:numFmt w:val="bullet"/>
+      <w:lvlText w:val=""/>
+      <w:lvlJc w:val="left"/>
+      <w:pPr>
+        <w:tabs>
+          <w:tab w:val="num" w:pos="2160"/>
+        </w:tabs>
+        <w:ind w:left="2160" w:hanging="360"/>
+      </w:pPr>
+      <w:rPr>
+        <w:rFonts w:ascii="Wingdings" w:hAnsi="Wingdings" w:hint="default"/>
+        <w:sz w:val="20"/>
+      </w:rPr>
+    </w:lvl>
+    <w:lvl w:ilvl="3" w:tentative="1">
+      <w:start w:val="1"/>
+      <w:numFmt w:val="bullet"/>
+      <w:lvlText w:val=""/>
+      <w:lvlJc w:val="left"/>
+      <w:pPr>
+        <w:tabs>
+          <w:tab w:val="num" w:pos="2880"/>
+        </w:tabs>
+        <w:ind w:left="2880" w:hanging="360"/>
+      </w:pPr>
+      <w:rPr>
+        <w:rFonts w:ascii="Wingdings" w:hAnsi="Wingdings" w:hint="default"/>
+        <w:sz w:val="20"/>
+      </w:rPr>
+    </w:lvl>
+    <w:lvl w:ilvl="4" w:tentative="1">
+      <w:start w:val="1"/>
+      <w:numFmt w:val="bullet"/>
+      <w:lvlText w:val=""/>
+      <w:lvlJc w:val="left"/>
+      <w:pPr>
+        <w:tabs>
+          <w:tab w:val="num" w:pos="3600"/>
+        </w:tabs>
+        <w:ind w:left="3600" w:hanging="360"/>
+      </w:pPr>
+      <w:rPr>
+        <w:rFonts w:ascii="Wingdings" w:hAnsi="Wingdings" w:hint="default"/>
+        <w:sz w:val="20"/>
+      </w:rPr>
+    </w:lvl>
+    <w:lvl w:ilvl="5" w:tentative="1">
+      <w:start w:val="1"/>
+      <w:numFmt w:val="bullet"/>
+      <w:lvlText w:val=""/>
+      <w:lvlJc w:val="left"/>
+      <w:pPr>
+        <w:tabs>
+          <w:tab w:val="num" w:pos="4320"/>
+        </w:tabs>
+        <w:ind w:left="4320" w:hanging="360"/>
+      </w:pPr>
+      <w:rPr>
+        <w:rFonts w:ascii="Wingdings" w:hAnsi="Wingdings" w:hint="default"/>
+        <w:sz w:val="20"/>
+      </w:rPr>
+    </w:lvl>
+    <w:lvl w:ilvl="6" w:tentative="1">
+      <w:start w:val="1"/>
+      <w:numFmt w:val="bullet"/>
+      <w:lvlText w:val=""/>
+      <w:lvlJc w:val="left"/>
+      <w:pPr>
+        <w:tabs>
+          <w:tab w:val="num" w:pos="5040"/>
+        </w:tabs>
+        <w:ind w:left="5040" w:hanging="360"/>
+      </w:pPr>
+      <w:rPr>
+        <w:rFonts w:ascii="Wingdings" w:hAnsi="Wingdings" w:hint="default"/>
+        <w:sz w:val="20"/>
+      </w:rPr>
+    </w:lvl>
+    <w:lvl w:ilvl="7" w:tentative="1">
+      <w:start w:val="1"/>
+      <w:numFmt w:val="bullet"/>
+      <w:lvlText w:val=""/>
+      <w:lvlJc w:val="left"/>
+      <w:pPr>
+        <w:tabs>
+          <w:tab w:val="num" w:pos="5760"/>
+        </w:tabs>
+        <w:ind w:left="5760" w:hanging="360"/>
+      </w:pPr>
+      <w:rPr>
+        <w:rFonts w:ascii="Wingdings" w:hAnsi="Wingdings" w:hint="default"/>
+        <w:sz w:val="20"/>
+      </w:rPr>
+    </w:lvl>
+    <w:lvl w:ilvl="8" w:tentative="1">
+      <w:start w:val="1"/>
+      <w:numFmt w:val="bullet"/>
+      <w:lvlText w:val=""/>
+      <w:lvlJc w:val="left"/>
+      <w:pPr>
+        <w:tabs>
+          <w:tab w:val="num" w:pos="6480"/>
+        </w:tabs>
+        <w:ind w:left="6480" w:hanging="360"/>
+      </w:pPr>
+      <w:rPr>
+        <w:rFonts w:ascii="Wingdings" w:hAnsi="Wingdings" w:hint="default"/>
+        <w:sz w:val="20"/>
+      </w:rPr>
+    </w:lvl>
+  </w:abstractNum>
+  <w:abstractNum w:abstractNumId="12" w15:restartNumberingAfterBreak="0">
+    <w:nsid w:val="1E3D3E3E"/>
+    <w:multiLevelType w:val="multilevel"/>
+    <w:tmpl w:val="38DE0B42"/>
+    <w:lvl w:ilvl="0">
+      <w:start w:val="1"/>
+      <w:numFmt w:val="bullet"/>
+      <w:lvlText w:val=""/>
+      <w:lvlJc w:val="left"/>
+      <w:pPr>
+        <w:tabs>
+          <w:tab w:val="num" w:pos="720"/>
+        </w:tabs>
+        <w:ind w:left="720" w:hanging="360"/>
+      </w:pPr>
+      <w:rPr>
+        <w:rFonts w:ascii="Symbol" w:hAnsi="Symbol" w:hint="default"/>
+        <w:sz w:val="20"/>
+      </w:rPr>
+    </w:lvl>
+    <w:lvl w:ilvl="1" w:tentative="1">
+      <w:start w:val="1"/>
+      <w:numFmt w:val="bullet"/>
+      <w:lvlText w:val="o"/>
+      <w:lvlJc w:val="left"/>
+      <w:pPr>
+        <w:tabs>
+          <w:tab w:val="num" w:pos="1440"/>
+        </w:tabs>
+        <w:ind w:left="1440" w:hanging="360"/>
+      </w:pPr>
+      <w:rPr>
+        <w:rFonts w:ascii="Courier New" w:hAnsi="Courier New" w:hint="default"/>
+        <w:sz w:val="20"/>
+      </w:rPr>
+    </w:lvl>
+    <w:lvl w:ilvl="2" w:tentative="1">
+      <w:start w:val="1"/>
+      <w:numFmt w:val="bullet"/>
+      <w:lvlText w:val=""/>
+      <w:lvlJc w:val="left"/>
+      <w:pPr>
+        <w:tabs>
+          <w:tab w:val="num" w:pos="2160"/>
+        </w:tabs>
+        <w:ind w:left="2160" w:hanging="360"/>
+      </w:pPr>
+      <w:rPr>
+        <w:rFonts w:ascii="Wingdings" w:hAnsi="Wingdings" w:hint="default"/>
+        <w:sz w:val="20"/>
+      </w:rPr>
+    </w:lvl>
+    <w:lvl w:ilvl="3" w:tentative="1">
+      <w:start w:val="1"/>
+      <w:numFmt w:val="bullet"/>
+      <w:lvlText w:val=""/>
+      <w:lvlJc w:val="left"/>
+      <w:pPr>
+        <w:tabs>
+          <w:tab w:val="num" w:pos="2880"/>
+        </w:tabs>
+        <w:ind w:left="2880" w:hanging="360"/>
+      </w:pPr>
+      <w:rPr>
+        <w:rFonts w:ascii="Wingdings" w:hAnsi="Wingdings" w:hint="default"/>
+        <w:sz w:val="20"/>
+      </w:rPr>
+    </w:lvl>
+    <w:lvl w:ilvl="4" w:tentative="1">
+      <w:start w:val="1"/>
+      <w:numFmt w:val="bullet"/>
+      <w:lvlText w:val=""/>
+      <w:lvlJc w:val="left"/>
+      <w:pPr>
+        <w:tabs>
+          <w:tab w:val="num" w:pos="3600"/>
+        </w:tabs>
+        <w:ind w:left="3600" w:hanging="360"/>
+      </w:pPr>
+      <w:rPr>
+        <w:rFonts w:ascii="Wingdings" w:hAnsi="Wingdings" w:hint="default"/>
+        <w:sz w:val="20"/>
+      </w:rPr>
+    </w:lvl>
+    <w:lvl w:ilvl="5" w:tentative="1">
+      <w:start w:val="1"/>
+      <w:numFmt w:val="bullet"/>
+      <w:lvlText w:val=""/>
+      <w:lvlJc w:val="left"/>
+      <w:pPr>
+        <w:tabs>
+          <w:tab w:val="num" w:pos="4320"/>
+        </w:tabs>
+        <w:ind w:left="4320" w:hanging="360"/>
+      </w:pPr>
+      <w:rPr>
+        <w:rFonts w:ascii="Wingdings" w:hAnsi="Wingdings" w:hint="default"/>
+        <w:sz w:val="20"/>
+      </w:rPr>
+    </w:lvl>
+    <w:lvl w:ilvl="6" w:tentative="1">
+      <w:start w:val="1"/>
+      <w:numFmt w:val="bullet"/>
+      <w:lvlText w:val=""/>
+      <w:lvlJc w:val="left"/>
+      <w:pPr>
+        <w:tabs>
+          <w:tab w:val="num" w:pos="5040"/>
+        </w:tabs>
+        <w:ind w:left="5040" w:hanging="360"/>
+      </w:pPr>
+      <w:rPr>
+        <w:rFonts w:ascii="Wingdings" w:hAnsi="Wingdings" w:hint="default"/>
+        <w:sz w:val="20"/>
+      </w:rPr>
+    </w:lvl>
+    <w:lvl w:ilvl="7" w:tentative="1">
+      <w:start w:val="1"/>
+      <w:numFmt w:val="bullet"/>
+      <w:lvlText w:val=""/>
+      <w:lvlJc w:val="left"/>
+      <w:pPr>
+        <w:tabs>
+          <w:tab w:val="num" w:pos="5760"/>
+        </w:tabs>
+        <w:ind w:left="5760" w:hanging="360"/>
+      </w:pPr>
+      <w:rPr>
+        <w:rFonts w:ascii="Wingdings" w:hAnsi="Wingdings" w:hint="default"/>
+        <w:sz w:val="20"/>
+      </w:rPr>
+    </w:lvl>
+    <w:lvl w:ilvl="8" w:tentative="1">
+      <w:start w:val="1"/>
+      <w:numFmt w:val="bullet"/>
+      <w:lvlText w:val=""/>
+      <w:lvlJc w:val="left"/>
+      <w:pPr>
+        <w:tabs>
+          <w:tab w:val="num" w:pos="6480"/>
+        </w:tabs>
+        <w:ind w:left="6480" w:hanging="360"/>
+      </w:pPr>
+      <w:rPr>
+        <w:rFonts w:ascii="Wingdings" w:hAnsi="Wingdings" w:hint="default"/>
+        <w:sz w:val="20"/>
+      </w:rPr>
+    </w:lvl>
+  </w:abstractNum>
+  <w:abstractNum w:abstractNumId="13" w15:restartNumberingAfterBreak="0">
     <w:nsid w:val="21F44B78"/>
     <w:multiLevelType w:val="multilevel"/>
     <w:tmpl w:val="05E47800"/>
@@ -6072,7 +6478,7 @@
       </w:rPr>
     </w:lvl>
   </w:abstractNum>
-  <w:abstractNum w:abstractNumId="11" w15:restartNumberingAfterBreak="0">
+  <w:abstractNum w:abstractNumId="14" w15:restartNumberingAfterBreak="0">
     <w:nsid w:val="28A908EE"/>
     <w:multiLevelType w:val="multilevel"/>
     <w:tmpl w:val="A6C2ECD2"/>
@@ -6221,7 +6627,7 @@
       </w:rPr>
     </w:lvl>
   </w:abstractNum>
-  <w:abstractNum w:abstractNumId="12" w15:restartNumberingAfterBreak="0">
+  <w:abstractNum w:abstractNumId="15" w15:restartNumberingAfterBreak="0">
     <w:nsid w:val="2D5A1ECE"/>
     <w:multiLevelType w:val="multilevel"/>
     <w:tmpl w:val="F484F5B6"/>
@@ -6370,7 +6776,7 @@
       </w:rPr>
     </w:lvl>
   </w:abstractNum>
-  <w:abstractNum w:abstractNumId="13" w15:restartNumberingAfterBreak="0">
+  <w:abstractNum w:abstractNumId="16" w15:restartNumberingAfterBreak="0">
     <w:nsid w:val="307B2A1B"/>
     <w:multiLevelType w:val="multilevel"/>
     <w:tmpl w:val="16B2EF0A"/>
@@ -6519,7 +6925,7 @@
       </w:rPr>
     </w:lvl>
   </w:abstractNum>
-  <w:abstractNum w:abstractNumId="14" w15:restartNumberingAfterBreak="0">
+  <w:abstractNum w:abstractNumId="17" w15:restartNumberingAfterBreak="0">
     <w:nsid w:val="30C1262A"/>
     <w:multiLevelType w:val="multilevel"/>
     <w:tmpl w:val="C7CA0D28"/>
@@ -6668,7 +7074,7 @@
       </w:rPr>
     </w:lvl>
   </w:abstractNum>
-  <w:abstractNum w:abstractNumId="15" w15:restartNumberingAfterBreak="0">
+  <w:abstractNum w:abstractNumId="18" w15:restartNumberingAfterBreak="0">
     <w:nsid w:val="336431AB"/>
     <w:multiLevelType w:val="multilevel"/>
     <w:tmpl w:val="7708143C"/>
@@ -6817,7 +7223,7 @@
       </w:rPr>
     </w:lvl>
   </w:abstractNum>
-  <w:abstractNum w:abstractNumId="16" w15:restartNumberingAfterBreak="0">
+  <w:abstractNum w:abstractNumId="19" w15:restartNumberingAfterBreak="0">
     <w:nsid w:val="36CD1283"/>
     <w:multiLevelType w:val="multilevel"/>
     <w:tmpl w:val="B5761D26"/>
@@ -6966,7 +7372,7 @@
       </w:rPr>
     </w:lvl>
   </w:abstractNum>
-  <w:abstractNum w:abstractNumId="17" w15:restartNumberingAfterBreak="0">
+  <w:abstractNum w:abstractNumId="20" w15:restartNumberingAfterBreak="0">
     <w:nsid w:val="3B4C2139"/>
     <w:multiLevelType w:val="multilevel"/>
     <w:tmpl w:val="770CA5D2"/>
@@ -7115,7 +7521,7 @@
       </w:rPr>
     </w:lvl>
   </w:abstractNum>
-  <w:abstractNum w:abstractNumId="18" w15:restartNumberingAfterBreak="0">
+  <w:abstractNum w:abstractNumId="21" w15:restartNumberingAfterBreak="0">
     <w:nsid w:val="3BCF398F"/>
     <w:multiLevelType w:val="multilevel"/>
     <w:tmpl w:val="BC5CA47E"/>
@@ -7264,7 +7670,7 @@
       </w:rPr>
     </w:lvl>
   </w:abstractNum>
-  <w:abstractNum w:abstractNumId="19" w15:restartNumberingAfterBreak="0">
+  <w:abstractNum w:abstractNumId="22" w15:restartNumberingAfterBreak="0">
     <w:nsid w:val="3F2350DC"/>
     <w:multiLevelType w:val="multilevel"/>
     <w:tmpl w:val="909E8322"/>
@@ -7413,7 +7819,7 @@
       </w:rPr>
     </w:lvl>
   </w:abstractNum>
-  <w:abstractNum w:abstractNumId="20" w15:restartNumberingAfterBreak="0">
+  <w:abstractNum w:abstractNumId="23" w15:restartNumberingAfterBreak="0">
     <w:nsid w:val="431823F5"/>
     <w:multiLevelType w:val="multilevel"/>
     <w:tmpl w:val="6C300C8A"/>
@@ -7562,7 +7968,7 @@
       </w:rPr>
     </w:lvl>
   </w:abstractNum>
-  <w:abstractNum w:abstractNumId="21" w15:restartNumberingAfterBreak="0">
+  <w:abstractNum w:abstractNumId="24" w15:restartNumberingAfterBreak="0">
     <w:nsid w:val="49603890"/>
     <w:multiLevelType w:val="multilevel"/>
     <w:tmpl w:val="3F367442"/>
@@ -7711,7 +8117,7 @@
       </w:rPr>
     </w:lvl>
   </w:abstractNum>
-  <w:abstractNum w:abstractNumId="22" w15:restartNumberingAfterBreak="0">
+  <w:abstractNum w:abstractNumId="25" w15:restartNumberingAfterBreak="0">
     <w:nsid w:val="55770DC1"/>
     <w:multiLevelType w:val="multilevel"/>
     <w:tmpl w:val="C472E4EC"/>
@@ -7860,7 +8266,7 @@
       </w:rPr>
     </w:lvl>
   </w:abstractNum>
-  <w:abstractNum w:abstractNumId="23" w15:restartNumberingAfterBreak="0">
+  <w:abstractNum w:abstractNumId="26" w15:restartNumberingAfterBreak="0">
     <w:nsid w:val="559C01EE"/>
     <w:multiLevelType w:val="multilevel"/>
     <w:tmpl w:val="6ABAFA30"/>
@@ -8009,7 +8415,7 @@
       </w:rPr>
     </w:lvl>
   </w:abstractNum>
-  <w:abstractNum w:abstractNumId="24" w15:restartNumberingAfterBreak="0">
+  <w:abstractNum w:abstractNumId="27" w15:restartNumberingAfterBreak="0">
     <w:nsid w:val="57B50D02"/>
     <w:multiLevelType w:val="multilevel"/>
     <w:tmpl w:val="91D887D4"/>
@@ -8158,7 +8564,7 @@
       </w:rPr>
     </w:lvl>
   </w:abstractNum>
-  <w:abstractNum w:abstractNumId="25" w15:restartNumberingAfterBreak="0">
+  <w:abstractNum w:abstractNumId="28" w15:restartNumberingAfterBreak="0">
     <w:nsid w:val="592C3B3D"/>
     <w:multiLevelType w:val="multilevel"/>
     <w:tmpl w:val="8DEAE222"/>
@@ -8307,7 +8713,7 @@
       </w:rPr>
     </w:lvl>
   </w:abstractNum>
-  <w:abstractNum w:abstractNumId="26" w15:restartNumberingAfterBreak="0">
+  <w:abstractNum w:abstractNumId="29" w15:restartNumberingAfterBreak="0">
     <w:nsid w:val="593D348A"/>
     <w:multiLevelType w:val="multilevel"/>
     <w:tmpl w:val="B06A8294"/>
@@ -8456,7 +8862,7 @@
       </w:rPr>
     </w:lvl>
   </w:abstractNum>
-  <w:abstractNum w:abstractNumId="27" w15:restartNumberingAfterBreak="0">
+  <w:abstractNum w:abstractNumId="30" w15:restartNumberingAfterBreak="0">
     <w:nsid w:val="5FB73384"/>
     <w:multiLevelType w:val="multilevel"/>
     <w:tmpl w:val="01685E7C"/>
@@ -8605,7 +9011,7 @@
       </w:rPr>
     </w:lvl>
   </w:abstractNum>
-  <w:abstractNum w:abstractNumId="28" w15:restartNumberingAfterBreak="0">
+  <w:abstractNum w:abstractNumId="31" w15:restartNumberingAfterBreak="0">
     <w:nsid w:val="69DA0E54"/>
     <w:multiLevelType w:val="multilevel"/>
     <w:tmpl w:val="9FE0E652"/>
@@ -8754,7 +9160,7 @@
       </w:rPr>
     </w:lvl>
   </w:abstractNum>
-  <w:abstractNum w:abstractNumId="29" w15:restartNumberingAfterBreak="0">
+  <w:abstractNum w:abstractNumId="32" w15:restartNumberingAfterBreak="0">
     <w:nsid w:val="6C153D66"/>
     <w:multiLevelType w:val="multilevel"/>
     <w:tmpl w:val="85208F82"/>
@@ -8903,7 +9309,7 @@
       </w:rPr>
     </w:lvl>
   </w:abstractNum>
-  <w:abstractNum w:abstractNumId="30" w15:restartNumberingAfterBreak="0">
+  <w:abstractNum w:abstractNumId="33" w15:restartNumberingAfterBreak="0">
     <w:nsid w:val="6E6D2CD7"/>
     <w:multiLevelType w:val="multilevel"/>
     <w:tmpl w:val="DFB2610E"/>
@@ -9052,7 +9458,7 @@
       </w:rPr>
     </w:lvl>
   </w:abstractNum>
-  <w:abstractNum w:abstractNumId="31" w15:restartNumberingAfterBreak="0">
+  <w:abstractNum w:abstractNumId="34" w15:restartNumberingAfterBreak="0">
     <w:nsid w:val="6F69615F"/>
     <w:multiLevelType w:val="multilevel"/>
     <w:tmpl w:val="6B0C2072"/>
@@ -9201,7 +9607,7 @@
       </w:rPr>
     </w:lvl>
   </w:abstractNum>
-  <w:abstractNum w:abstractNumId="32" w15:restartNumberingAfterBreak="0">
+  <w:abstractNum w:abstractNumId="35" w15:restartNumberingAfterBreak="0">
     <w:nsid w:val="70EB2ACE"/>
     <w:multiLevelType w:val="multilevel"/>
     <w:tmpl w:val="B9D01636"/>
@@ -9350,7 +9756,7 @@
       </w:rPr>
     </w:lvl>
   </w:abstractNum>
-  <w:abstractNum w:abstractNumId="33" w15:restartNumberingAfterBreak="0">
+  <w:abstractNum w:abstractNumId="36" w15:restartNumberingAfterBreak="0">
     <w:nsid w:val="75D82E3A"/>
     <w:multiLevelType w:val="multilevel"/>
     <w:tmpl w:val="439632C6"/>
@@ -9499,7 +9905,7 @@
       </w:rPr>
     </w:lvl>
   </w:abstractNum>
-  <w:abstractNum w:abstractNumId="34" w15:restartNumberingAfterBreak="0">
+  <w:abstractNum w:abstractNumId="37" w15:restartNumberingAfterBreak="0">
     <w:nsid w:val="77B7066F"/>
     <w:multiLevelType w:val="multilevel"/>
     <w:tmpl w:val="F67EC640"/>
@@ -9648,7 +10054,7 @@
       </w:rPr>
     </w:lvl>
   </w:abstractNum>
-  <w:abstractNum w:abstractNumId="35" w15:restartNumberingAfterBreak="0">
+  <w:abstractNum w:abstractNumId="38" w15:restartNumberingAfterBreak="0">
     <w:nsid w:val="7B6A5D6F"/>
     <w:multiLevelType w:val="multilevel"/>
     <w:tmpl w:val="681442D0"/>
@@ -9797,7 +10203,7 @@
       </w:rPr>
     </w:lvl>
   </w:abstractNum>
-  <w:abstractNum w:abstractNumId="36" w15:restartNumberingAfterBreak="0">
+  <w:abstractNum w:abstractNumId="39" w15:restartNumberingAfterBreak="0">
     <w:nsid w:val="7E067B59"/>
     <w:multiLevelType w:val="multilevel"/>
     <w:tmpl w:val="CF7C881A"/>
@@ -9946,7 +10352,7 @@
       </w:rPr>
     </w:lvl>
   </w:abstractNum>
-  <w:abstractNum w:abstractNumId="37" w15:restartNumberingAfterBreak="0">
+  <w:abstractNum w:abstractNumId="40" w15:restartNumberingAfterBreak="0">
     <w:nsid w:val="7EED1B42"/>
     <w:multiLevelType w:val="multilevel"/>
     <w:tmpl w:val="CBC26B86"/>
@@ -10096,61 +10502,61 @@
     </w:lvl>
   </w:abstractNum>
   <w:num w:numId="1" w16cid:durableId="1959601646">
-    <w:abstractNumId w:val="17"/>
+    <w:abstractNumId w:val="20"/>
   </w:num>
   <w:num w:numId="2" w16cid:durableId="1609509464">
-    <w:abstractNumId w:val="19"/>
+    <w:abstractNumId w:val="22"/>
   </w:num>
   <w:num w:numId="3" w16cid:durableId="850989314">
-    <w:abstractNumId w:val="29"/>
+    <w:abstractNumId w:val="32"/>
   </w:num>
   <w:num w:numId="4" w16cid:durableId="807086413">
-    <w:abstractNumId w:val="9"/>
+    <w:abstractNumId w:val="10"/>
   </w:num>
   <w:num w:numId="5" w16cid:durableId="631443249">
     <w:abstractNumId w:val="1"/>
   </w:num>
   <w:num w:numId="6" w16cid:durableId="1911769407">
-    <w:abstractNumId w:val="10"/>
+    <w:abstractNumId w:val="13"/>
   </w:num>
   <w:num w:numId="7" w16cid:durableId="1354380516">
-    <w:abstractNumId w:val="16"/>
+    <w:abstractNumId w:val="19"/>
   </w:num>
   <w:num w:numId="8" w16cid:durableId="1093864026">
-    <w:abstractNumId w:val="25"/>
+    <w:abstractNumId w:val="28"/>
   </w:num>
   <w:num w:numId="9" w16cid:durableId="1040545588">
-    <w:abstractNumId w:val="11"/>
+    <w:abstractNumId w:val="14"/>
   </w:num>
   <w:num w:numId="10" w16cid:durableId="1755395149">
-    <w:abstractNumId w:val="34"/>
+    <w:abstractNumId w:val="37"/>
   </w:num>
   <w:num w:numId="11" w16cid:durableId="925724350">
-    <w:abstractNumId w:val="30"/>
+    <w:abstractNumId w:val="33"/>
   </w:num>
   <w:num w:numId="12" w16cid:durableId="1960918701">
     <w:abstractNumId w:val="6"/>
   </w:num>
   <w:num w:numId="13" w16cid:durableId="880018843">
-    <w:abstractNumId w:val="8"/>
+    <w:abstractNumId w:val="9"/>
   </w:num>
   <w:num w:numId="14" w16cid:durableId="1062363200">
-    <w:abstractNumId w:val="31"/>
+    <w:abstractNumId w:val="34"/>
   </w:num>
   <w:num w:numId="15" w16cid:durableId="88352331">
-    <w:abstractNumId w:val="36"/>
+    <w:abstractNumId w:val="39"/>
   </w:num>
   <w:num w:numId="16" w16cid:durableId="1423188717">
     <w:abstractNumId w:val="2"/>
   </w:num>
   <w:num w:numId="17" w16cid:durableId="112529549">
-    <w:abstractNumId w:val="21"/>
+    <w:abstractNumId w:val="24"/>
   </w:num>
   <w:num w:numId="18" w16cid:durableId="1194265374">
-    <w:abstractNumId w:val="28"/>
+    <w:abstractNumId w:val="31"/>
   </w:num>
   <w:num w:numId="19" w16cid:durableId="1116675722">
-    <w:abstractNumId w:val="18"/>
+    <w:abstractNumId w:val="21"/>
   </w:num>
   <w:num w:numId="20" w16cid:durableId="1079060406">
     <w:abstractNumId w:val="5"/>
@@ -10159,10 +10565,10 @@
     <w:abstractNumId w:val="3"/>
   </w:num>
   <w:num w:numId="22" w16cid:durableId="929897568">
-    <w:abstractNumId w:val="33"/>
+    <w:abstractNumId w:val="36"/>
   </w:num>
   <w:num w:numId="23" w16cid:durableId="880629042">
-    <w:abstractNumId w:val="23"/>
+    <w:abstractNumId w:val="26"/>
   </w:num>
   <w:num w:numId="24" w16cid:durableId="412051556">
     <w:abstractNumId w:val="0"/>
@@ -10171,43 +10577,52 @@
     <w:abstractNumId w:val="4"/>
   </w:num>
   <w:num w:numId="26" w16cid:durableId="156380492">
-    <w:abstractNumId w:val="27"/>
+    <w:abstractNumId w:val="30"/>
   </w:num>
   <w:num w:numId="27" w16cid:durableId="1120803169">
-    <w:abstractNumId w:val="22"/>
+    <w:abstractNumId w:val="25"/>
   </w:num>
   <w:num w:numId="28" w16cid:durableId="1277325921">
-    <w:abstractNumId w:val="12"/>
+    <w:abstractNumId w:val="15"/>
   </w:num>
   <w:num w:numId="29" w16cid:durableId="1341930394">
-    <w:abstractNumId w:val="15"/>
+    <w:abstractNumId w:val="18"/>
   </w:num>
   <w:num w:numId="30" w16cid:durableId="564875221">
     <w:abstractNumId w:val="7"/>
   </w:num>
   <w:num w:numId="31" w16cid:durableId="1474983805">
-    <w:abstractNumId w:val="20"/>
+    <w:abstractNumId w:val="23"/>
   </w:num>
   <w:num w:numId="32" w16cid:durableId="1107963414">
-    <w:abstractNumId w:val="37"/>
+    <w:abstractNumId w:val="40"/>
   </w:num>
   <w:num w:numId="33" w16cid:durableId="923489450">
+    <w:abstractNumId w:val="38"/>
+  </w:num>
+  <w:num w:numId="34" w16cid:durableId="1200245344">
+    <w:abstractNumId w:val="17"/>
+  </w:num>
+  <w:num w:numId="35" w16cid:durableId="325979852">
     <w:abstractNumId w:val="35"/>
   </w:num>
-  <w:num w:numId="34" w16cid:durableId="1200245344">
-    <w:abstractNumId w:val="14"/>
-  </w:num>
-  <w:num w:numId="35" w16cid:durableId="325979852">
-    <w:abstractNumId w:val="32"/>
-  </w:num>
   <w:num w:numId="36" w16cid:durableId="1076973333">
-    <w:abstractNumId w:val="24"/>
+    <w:abstractNumId w:val="27"/>
   </w:num>
   <w:num w:numId="37" w16cid:durableId="811606590">
-    <w:abstractNumId w:val="13"/>
+    <w:abstractNumId w:val="16"/>
   </w:num>
   <w:num w:numId="38" w16cid:durableId="1464811064">
-    <w:abstractNumId w:val="26"/>
+    <w:abstractNumId w:val="29"/>
+  </w:num>
+  <w:num w:numId="39" w16cid:durableId="788202780">
+    <w:abstractNumId w:val="8"/>
+  </w:num>
+  <w:num w:numId="40" w16cid:durableId="565258502">
+    <w:abstractNumId w:val="12"/>
+  </w:num>
+  <w:num w:numId="41" w16cid:durableId="1923490833">
+    <w:abstractNumId w:val="11"/>
   </w:num>
 </w:numbering>
 </file>
@@ -10778,6 +11193,86 @@
       <w:contextualSpacing/>
     </w:pPr>
   </w:style>
+  <w:style w:type="paragraph" w:styleId="z-TopofForm">
+    <w:name w:val="HTML Top of Form"/>
+    <w:basedOn w:val="Normal"/>
+    <w:next w:val="Normal"/>
+    <w:link w:val="z-TopofFormChar"/>
+    <w:hidden/>
+    <w:uiPriority w:val="99"/>
+    <w:semiHidden/>
+    <w:unhideWhenUsed/>
+    <w:rsid w:val="00FC633A"/>
+    <w:pPr>
+      <w:pBdr>
+        <w:bottom w:val="single" w:sz="6" w:space="1" w:color="auto"/>
+      </w:pBdr>
+      <w:spacing w:after="0" w:line="240" w:lineRule="auto"/>
+      <w:jc w:val="center"/>
+    </w:pPr>
+    <w:rPr>
+      <w:rFonts w:ascii="Arial" w:eastAsia="Times New Roman" w:hAnsi="Arial" w:cs="Arial"/>
+      <w:vanish/>
+      <w:sz w:val="16"/>
+      <w:szCs w:val="16"/>
+      <w:lang w:eastAsia="en-SG"/>
+    </w:rPr>
+  </w:style>
+  <w:style w:type="character" w:customStyle="1" w:styleId="z-TopofFormChar">
+    <w:name w:val="z-Top of Form Char"/>
+    <w:basedOn w:val="DefaultParagraphFont"/>
+    <w:link w:val="z-TopofForm"/>
+    <w:uiPriority w:val="99"/>
+    <w:semiHidden/>
+    <w:rsid w:val="00FC633A"/>
+    <w:rPr>
+      <w:rFonts w:ascii="Arial" w:eastAsia="Times New Roman" w:hAnsi="Arial" w:cs="Arial"/>
+      <w:vanish/>
+      <w:sz w:val="16"/>
+      <w:szCs w:val="16"/>
+      <w:lang w:eastAsia="en-SG"/>
+    </w:rPr>
+  </w:style>
+  <w:style w:type="paragraph" w:styleId="z-BottomofForm">
+    <w:name w:val="HTML Bottom of Form"/>
+    <w:basedOn w:val="Normal"/>
+    <w:next w:val="Normal"/>
+    <w:link w:val="z-BottomofFormChar"/>
+    <w:hidden/>
+    <w:uiPriority w:val="99"/>
+    <w:semiHidden/>
+    <w:unhideWhenUsed/>
+    <w:rsid w:val="00FC633A"/>
+    <w:pPr>
+      <w:pBdr>
+        <w:top w:val="single" w:sz="6" w:space="1" w:color="auto"/>
+      </w:pBdr>
+      <w:spacing w:after="0" w:line="240" w:lineRule="auto"/>
+      <w:jc w:val="center"/>
+    </w:pPr>
+    <w:rPr>
+      <w:rFonts w:ascii="Arial" w:eastAsia="Times New Roman" w:hAnsi="Arial" w:cs="Arial"/>
+      <w:vanish/>
+      <w:sz w:val="16"/>
+      <w:szCs w:val="16"/>
+      <w:lang w:eastAsia="en-SG"/>
+    </w:rPr>
+  </w:style>
+  <w:style w:type="character" w:customStyle="1" w:styleId="z-BottomofFormChar">
+    <w:name w:val="z-Bottom of Form Char"/>
+    <w:basedOn w:val="DefaultParagraphFont"/>
+    <w:link w:val="z-BottomofForm"/>
+    <w:uiPriority w:val="99"/>
+    <w:semiHidden/>
+    <w:rsid w:val="00FC633A"/>
+    <w:rPr>
+      <w:rFonts w:ascii="Arial" w:eastAsia="Times New Roman" w:hAnsi="Arial" w:cs="Arial"/>
+      <w:vanish/>
+      <w:sz w:val="16"/>
+      <w:szCs w:val="16"/>
+      <w:lang w:eastAsia="en-SG"/>
+    </w:rPr>
+  </w:style>
 </w:styles>
 </file>
 

</xml_diff>